<commit_message>
Updated documents for Deliverable 1
</commit_message>
<xml_diff>
--- a/Documents/Deliverable drafts_&_templates/Deliverable 1/SixGuys_Deliverable_1_TeamMemberReport_1.docx
+++ b/Documents/Deliverable drafts_&_templates/Deliverable 1/SixGuys_Deliverable_1_TeamMemberReport_1.docx
@@ -268,6 +268,94 @@
     </w:p>
     <w:p>
       <w:pPr>
+        <w:pStyle w:val="ListParagraph"/>
+        <w:numPr>
+          <w:ilvl w:val="1"/>
+          <w:numId w:val="4"/>
+        </w:numPr>
+        <w:rPr>
+          <w:rFonts w:ascii="Arial" w:hAnsi="Arial" w:cs="Arial"/>
+          <w:sz w:val="24"/>
+          <w:szCs w:val="24"/>
+        </w:rPr>
+      </w:pPr>
+      <w:r>
+        <w:rPr>
+          <w:rFonts w:ascii="Arial" w:hAnsi="Arial" w:cs="Arial"/>
+          <w:sz w:val="24"/>
+          <w:szCs w:val="24"/>
+        </w:rPr>
+        <w:t>Understanding the Unity game engine.</w:t>
+      </w:r>
+    </w:p>
+    <w:p>
+      <w:pPr>
+        <w:pStyle w:val="ListParagraph"/>
+        <w:numPr>
+          <w:ilvl w:val="2"/>
+          <w:numId w:val="4"/>
+        </w:numPr>
+        <w:rPr>
+          <w:rFonts w:ascii="Arial" w:hAnsi="Arial" w:cs="Arial"/>
+          <w:sz w:val="24"/>
+          <w:szCs w:val="24"/>
+        </w:rPr>
+      </w:pPr>
+      <w:r>
+        <w:rPr>
+          <w:rFonts w:ascii="Arial" w:hAnsi="Arial" w:cs="Arial"/>
+          <w:sz w:val="24"/>
+          <w:szCs w:val="24"/>
+        </w:rPr>
+        <w:t>Creating characters with pixels and exporting them correctly to unity</w:t>
+      </w:r>
+    </w:p>
+    <w:p>
+      <w:pPr>
+        <w:pStyle w:val="ListParagraph"/>
+        <w:numPr>
+          <w:ilvl w:val="1"/>
+          <w:numId w:val="4"/>
+        </w:numPr>
+        <w:rPr>
+          <w:rFonts w:ascii="Arial" w:hAnsi="Arial" w:cs="Arial"/>
+          <w:sz w:val="24"/>
+          <w:szCs w:val="24"/>
+        </w:rPr>
+      </w:pPr>
+      <w:r>
+        <w:rPr>
+          <w:rFonts w:ascii="Arial" w:hAnsi="Arial" w:cs="Arial"/>
+          <w:sz w:val="24"/>
+          <w:szCs w:val="24"/>
+        </w:rPr>
+        <w:t>Coding in C#.</w:t>
+      </w:r>
+    </w:p>
+    <w:p>
+      <w:pPr>
+        <w:pStyle w:val="ListParagraph"/>
+        <w:numPr>
+          <w:ilvl w:val="1"/>
+          <w:numId w:val="4"/>
+        </w:numPr>
+        <w:rPr>
+          <w:rFonts w:ascii="Arial" w:hAnsi="Arial" w:cs="Arial"/>
+          <w:sz w:val="24"/>
+          <w:szCs w:val="24"/>
+        </w:rPr>
+      </w:pPr>
+      <w:r>
+        <w:rPr>
+          <w:rFonts w:ascii="Arial" w:hAnsi="Arial" w:cs="Arial"/>
+          <w:sz w:val="24"/>
+          <w:szCs w:val="24"/>
+        </w:rPr>
+        <w:t>Allowing other group members to talk during a presentation.</w:t>
+      </w:r>
+    </w:p>
+    <w:p>
+      <w:pPr>
         <w:rPr>
           <w:rFonts w:ascii="Arial" w:hAnsi="Arial" w:cs="Arial"/>
           <w:b/>
@@ -291,6 +379,41 @@
       <w:pPr>
         <w:rPr>
           <w:rFonts w:ascii="Arial" w:hAnsi="Arial" w:cs="Arial"/>
+          <w:sz w:val="24"/>
+          <w:szCs w:val="24"/>
+        </w:rPr>
+      </w:pPr>
+      <w:r>
+        <w:rPr>
+          <w:rFonts w:ascii="Arial" w:hAnsi="Arial" w:cs="Arial"/>
+          <w:b/>
+          <w:bCs/>
+          <w:sz w:val="24"/>
+          <w:szCs w:val="24"/>
+        </w:rPr>
+        <w:tab/>
+      </w:r>
+      <w:r>
+        <w:rPr>
+          <w:rFonts w:ascii="Arial" w:hAnsi="Arial" w:cs="Arial"/>
+          <w:sz w:val="24"/>
+          <w:szCs w:val="24"/>
+        </w:rPr>
+        <w:t>I have a better understanding in C#, attempted to code player movements as self-study</w:t>
+      </w:r>
+      <w:r>
+        <w:rPr>
+          <w:rFonts w:ascii="Arial" w:hAnsi="Arial" w:cs="Arial"/>
+          <w:sz w:val="24"/>
+          <w:szCs w:val="24"/>
+        </w:rPr>
+        <w:t xml:space="preserve"> and have a working understanding of the unity game engine. I figured out how to correctly import a character in a format that can be manipulated inside the Unity game engine. I read some documentation regarding C# so I can contribute more to the group when it comes to programming.</w:t>
+      </w:r>
+    </w:p>
+    <w:p>
+      <w:pPr>
+        <w:rPr>
+          <w:rFonts w:ascii="Arial" w:hAnsi="Arial" w:cs="Arial"/>
           <w:b/>
           <w:bCs/>
           <w:sz w:val="24"/>
@@ -312,6 +435,329 @@
       <w:pPr>
         <w:rPr>
           <w:rFonts w:ascii="Arial" w:hAnsi="Arial" w:cs="Arial"/>
+          <w:sz w:val="24"/>
+          <w:szCs w:val="24"/>
+        </w:rPr>
+      </w:pPr>
+      <w:r>
+        <w:rPr>
+          <w:rFonts w:ascii="Arial" w:hAnsi="Arial" w:cs="Arial"/>
+          <w:b/>
+          <w:bCs/>
+          <w:sz w:val="24"/>
+          <w:szCs w:val="24"/>
+        </w:rPr>
+        <w:tab/>
+      </w:r>
+      <w:r>
+        <w:rPr>
+          <w:rFonts w:ascii="Arial" w:hAnsi="Arial" w:cs="Arial"/>
+          <w:sz w:val="24"/>
+          <w:szCs w:val="24"/>
+        </w:rPr>
+        <w:t>16.667%</w:t>
+      </w:r>
+    </w:p>
+    <w:p>
+      <w:pPr>
+        <w:rPr>
+          <w:rFonts w:ascii="Arial" w:hAnsi="Arial" w:cs="Arial"/>
+          <w:b/>
+          <w:bCs/>
+          <w:sz w:val="24"/>
+          <w:szCs w:val="24"/>
+        </w:rPr>
+      </w:pPr>
+    </w:p>
+    <w:p>
+      <w:pPr>
+        <w:rPr>
+          <w:rFonts w:ascii="Arial" w:hAnsi="Arial" w:cs="Arial"/>
+          <w:b/>
+          <w:bCs/>
+          <w:sz w:val="24"/>
+          <w:szCs w:val="24"/>
+        </w:rPr>
+      </w:pPr>
+    </w:p>
+    <w:p>
+      <w:pPr>
+        <w:rPr>
+          <w:rFonts w:ascii="Arial" w:hAnsi="Arial" w:cs="Arial"/>
+          <w:b/>
+          <w:bCs/>
+          <w:sz w:val="24"/>
+          <w:szCs w:val="24"/>
+        </w:rPr>
+      </w:pPr>
+    </w:p>
+    <w:p>
+      <w:pPr>
+        <w:rPr>
+          <w:rFonts w:ascii="Arial" w:hAnsi="Arial" w:cs="Arial"/>
+          <w:b/>
+          <w:bCs/>
+          <w:sz w:val="24"/>
+          <w:szCs w:val="24"/>
+        </w:rPr>
+      </w:pPr>
+    </w:p>
+    <w:p>
+      <w:pPr>
+        <w:rPr>
+          <w:rFonts w:ascii="Arial" w:hAnsi="Arial" w:cs="Arial"/>
+          <w:b/>
+          <w:bCs/>
+          <w:sz w:val="24"/>
+          <w:szCs w:val="24"/>
+        </w:rPr>
+      </w:pPr>
+    </w:p>
+    <w:p>
+      <w:pPr>
+        <w:rPr>
+          <w:rFonts w:ascii="Arial" w:hAnsi="Arial" w:cs="Arial"/>
+          <w:b/>
+          <w:bCs/>
+          <w:sz w:val="24"/>
+          <w:szCs w:val="24"/>
+        </w:rPr>
+      </w:pPr>
+    </w:p>
+    <w:p>
+      <w:pPr>
+        <w:rPr>
+          <w:rFonts w:ascii="Arial" w:hAnsi="Arial" w:cs="Arial"/>
+          <w:b/>
+          <w:bCs/>
+          <w:sz w:val="24"/>
+          <w:szCs w:val="24"/>
+        </w:rPr>
+      </w:pPr>
+    </w:p>
+    <w:p>
+      <w:pPr>
+        <w:rPr>
+          <w:rFonts w:ascii="Arial" w:hAnsi="Arial" w:cs="Arial"/>
+          <w:b/>
+          <w:bCs/>
+          <w:sz w:val="24"/>
+          <w:szCs w:val="24"/>
+        </w:rPr>
+      </w:pPr>
+    </w:p>
+    <w:p>
+      <w:pPr>
+        <w:rPr>
+          <w:rFonts w:ascii="Arial" w:hAnsi="Arial" w:cs="Arial"/>
+          <w:b/>
+          <w:bCs/>
+          <w:sz w:val="24"/>
+          <w:szCs w:val="24"/>
+        </w:rPr>
+      </w:pPr>
+    </w:p>
+    <w:p>
+      <w:pPr>
+        <w:rPr>
+          <w:rFonts w:ascii="Arial" w:hAnsi="Arial" w:cs="Arial"/>
+          <w:b/>
+          <w:bCs/>
+          <w:sz w:val="24"/>
+          <w:szCs w:val="24"/>
+        </w:rPr>
+      </w:pPr>
+    </w:p>
+    <w:p>
+      <w:pPr>
+        <w:rPr>
+          <w:rFonts w:ascii="Arial" w:hAnsi="Arial" w:cs="Arial"/>
+          <w:sz w:val="24"/>
+          <w:szCs w:val="24"/>
+        </w:rPr>
+      </w:pPr>
+      <w:r>
+        <w:rPr>
+          <w:rFonts w:ascii="Arial" w:hAnsi="Arial" w:cs="Arial"/>
+          <w:b/>
+          <w:bCs/>
+          <w:sz w:val="24"/>
+          <w:szCs w:val="24"/>
+        </w:rPr>
+        <w:t>Team Member Name</w:t>
+      </w:r>
+      <w:r>
+        <w:rPr>
+          <w:rFonts w:ascii="Arial" w:hAnsi="Arial" w:cs="Arial"/>
+          <w:sz w:val="24"/>
+          <w:szCs w:val="24"/>
+        </w:rPr>
+        <w:t>: Michael Taylor</w:t>
+      </w:r>
+    </w:p>
+    <w:p>
+      <w:pPr>
+        <w:rPr>
+          <w:rFonts w:ascii="Arial" w:hAnsi="Arial" w:cs="Arial"/>
+          <w:sz w:val="24"/>
+          <w:szCs w:val="24"/>
+        </w:rPr>
+      </w:pPr>
+      <w:r>
+        <w:rPr>
+          <w:rFonts w:ascii="Arial" w:hAnsi="Arial" w:cs="Arial"/>
+          <w:b/>
+          <w:bCs/>
+          <w:sz w:val="24"/>
+          <w:szCs w:val="24"/>
+        </w:rPr>
+        <w:t>Role played</w:t>
+      </w:r>
+      <w:r>
+        <w:rPr>
+          <w:rFonts w:ascii="Arial" w:hAnsi="Arial" w:cs="Arial"/>
+          <w:sz w:val="24"/>
+          <w:szCs w:val="24"/>
+        </w:rPr>
+        <w:t>: Scrum Master</w:t>
+      </w:r>
+    </w:p>
+    <w:p>
+      <w:pPr>
+        <w:rPr>
+          <w:rFonts w:ascii="Arial" w:hAnsi="Arial" w:cs="Arial"/>
+          <w:sz w:val="24"/>
+          <w:szCs w:val="24"/>
+        </w:rPr>
+      </w:pPr>
+      <w:r>
+        <w:rPr>
+          <w:rFonts w:ascii="Arial" w:hAnsi="Arial" w:cs="Arial"/>
+          <w:b/>
+          <w:bCs/>
+          <w:sz w:val="24"/>
+          <w:szCs w:val="24"/>
+        </w:rPr>
+        <w:t xml:space="preserve">Role </w:t>
+      </w:r>
+      <w:r>
+        <w:rPr>
+          <w:rFonts w:ascii="Arial" w:hAnsi="Arial" w:cs="Arial"/>
+          <w:b/>
+          <w:bCs/>
+          <w:sz w:val="24"/>
+          <w:szCs w:val="24"/>
+        </w:rPr>
+        <w:t>d</w:t>
+      </w:r>
+      <w:r>
+        <w:rPr>
+          <w:rFonts w:ascii="Arial" w:hAnsi="Arial" w:cs="Arial"/>
+          <w:b/>
+          <w:bCs/>
+          <w:sz w:val="24"/>
+          <w:szCs w:val="24"/>
+        </w:rPr>
+        <w:t>uties and work performed this week</w:t>
+      </w:r>
+      <w:r>
+        <w:rPr>
+          <w:rFonts w:ascii="Arial" w:hAnsi="Arial" w:cs="Arial"/>
+          <w:sz w:val="24"/>
+          <w:szCs w:val="24"/>
+        </w:rPr>
+        <w:t xml:space="preserve">: </w:t>
+      </w:r>
+    </w:p>
+    <w:p>
+      <w:pPr>
+        <w:rPr>
+          <w:rFonts w:ascii="Arial" w:hAnsi="Arial" w:cs="Arial"/>
+          <w:b/>
+          <w:bCs/>
+          <w:sz w:val="24"/>
+          <w:szCs w:val="24"/>
+        </w:rPr>
+      </w:pPr>
+      <w:r>
+        <w:rPr>
+          <w:rFonts w:ascii="Arial" w:hAnsi="Arial" w:cs="Arial"/>
+          <w:b/>
+          <w:bCs/>
+          <w:sz w:val="24"/>
+          <w:szCs w:val="24"/>
+        </w:rPr>
+        <w:t>Issues encountered:</w:t>
+      </w:r>
+    </w:p>
+    <w:p>
+      <w:pPr>
+        <w:rPr>
+          <w:rFonts w:ascii="Arial" w:hAnsi="Arial" w:cs="Arial"/>
+          <w:b/>
+          <w:bCs/>
+          <w:sz w:val="24"/>
+          <w:szCs w:val="24"/>
+        </w:rPr>
+      </w:pPr>
+      <w:r>
+        <w:rPr>
+          <w:rFonts w:ascii="Arial" w:hAnsi="Arial" w:cs="Arial"/>
+          <w:b/>
+          <w:bCs/>
+          <w:sz w:val="24"/>
+          <w:szCs w:val="24"/>
+        </w:rPr>
+        <w:t>Issues resolved:</w:t>
+      </w:r>
+    </w:p>
+    <w:p>
+      <w:pPr>
+        <w:rPr>
+          <w:rFonts w:ascii="Arial" w:hAnsi="Arial" w:cs="Arial"/>
+          <w:b/>
+          <w:bCs/>
+          <w:sz w:val="24"/>
+          <w:szCs w:val="24"/>
+        </w:rPr>
+      </w:pPr>
+      <w:r>
+        <w:rPr>
+          <w:rFonts w:ascii="Arial" w:hAnsi="Arial" w:cs="Arial"/>
+          <w:b/>
+          <w:bCs/>
+          <w:sz w:val="24"/>
+          <w:szCs w:val="24"/>
+        </w:rPr>
+        <w:t>Contribution Percentage:</w:t>
+      </w:r>
+    </w:p>
+    <w:p>
+      <w:pPr>
+        <w:rPr>
+          <w:rFonts w:ascii="Arial" w:hAnsi="Arial" w:cs="Arial"/>
+          <w:b/>
+          <w:bCs/>
+          <w:sz w:val="24"/>
+          <w:szCs w:val="24"/>
+        </w:rPr>
+      </w:pPr>
+    </w:p>
+    <w:p>
+      <w:pPr>
+        <w:rPr>
+          <w:rFonts w:ascii="Arial" w:hAnsi="Arial" w:cs="Arial"/>
+          <w:b/>
+          <w:bCs/>
+          <w:sz w:val="24"/>
+          <w:szCs w:val="24"/>
+        </w:rPr>
+      </w:pPr>
+    </w:p>
+    <w:p>
+      <w:pPr>
+        <w:rPr>
+          <w:rFonts w:ascii="Arial" w:hAnsi="Arial" w:cs="Arial"/>
           <w:b/>
           <w:bCs/>
           <w:sz w:val="24"/>
@@ -364,6 +810,49 @@
           <w:sz w:val="24"/>
           <w:szCs w:val="24"/>
         </w:rPr>
+        <w:t>: Michael Rumo</w:t>
+      </w:r>
+      <w:r>
+        <w:rPr>
+          <w:rFonts w:ascii="Arial" w:hAnsi="Arial" w:cs="Arial"/>
+          <w:sz w:val="24"/>
+          <w:szCs w:val="24"/>
+        </w:rPr>
+        <w:t>h</w:t>
+      </w:r>
+      <w:r>
+        <w:rPr>
+          <w:rFonts w:ascii="Arial" w:hAnsi="Arial" w:cs="Arial"/>
+          <w:sz w:val="24"/>
+          <w:szCs w:val="24"/>
+        </w:rPr>
+        <w:t>r</w:t>
+      </w:r>
+    </w:p>
+    <w:p>
+      <w:pPr>
+        <w:rPr>
+          <w:rFonts w:ascii="Arial" w:hAnsi="Arial" w:cs="Arial"/>
+          <w:sz w:val="24"/>
+          <w:szCs w:val="24"/>
+        </w:rPr>
+      </w:pPr>
+      <w:r>
+        <w:rPr>
+          <w:rFonts w:ascii="Arial" w:hAnsi="Arial" w:cs="Arial"/>
+          <w:b/>
+          <w:bCs/>
+          <w:sz w:val="24"/>
+          <w:szCs w:val="24"/>
+        </w:rPr>
+        <w:t>Role played</w:t>
+      </w:r>
+      <w:r>
+        <w:rPr>
+          <w:rFonts w:ascii="Arial" w:hAnsi="Arial" w:cs="Arial"/>
+          <w:sz w:val="24"/>
+          <w:szCs w:val="24"/>
+        </w:rPr>
         <w:t xml:space="preserve">: </w:t>
       </w:r>
       <w:r>
@@ -372,7 +861,195 @@
           <w:sz w:val="24"/>
           <w:szCs w:val="24"/>
         </w:rPr>
-        <w:t>Michael Taylor</w:t>
+        <w:t>Development Team</w:t>
+      </w:r>
+    </w:p>
+    <w:p>
+      <w:pPr>
+        <w:rPr>
+          <w:rFonts w:ascii="Arial" w:hAnsi="Arial" w:cs="Arial"/>
+          <w:sz w:val="24"/>
+          <w:szCs w:val="24"/>
+        </w:rPr>
+      </w:pPr>
+      <w:r>
+        <w:rPr>
+          <w:rFonts w:ascii="Arial" w:hAnsi="Arial" w:cs="Arial"/>
+          <w:b/>
+          <w:bCs/>
+          <w:sz w:val="24"/>
+          <w:szCs w:val="24"/>
+        </w:rPr>
+        <w:t xml:space="preserve">Role </w:t>
+      </w:r>
+      <w:r>
+        <w:rPr>
+          <w:rFonts w:ascii="Arial" w:hAnsi="Arial" w:cs="Arial"/>
+          <w:b/>
+          <w:bCs/>
+          <w:sz w:val="24"/>
+          <w:szCs w:val="24"/>
+        </w:rPr>
+        <w:t>d</w:t>
+      </w:r>
+      <w:r>
+        <w:rPr>
+          <w:rFonts w:ascii="Arial" w:hAnsi="Arial" w:cs="Arial"/>
+          <w:b/>
+          <w:bCs/>
+          <w:sz w:val="24"/>
+          <w:szCs w:val="24"/>
+        </w:rPr>
+        <w:t>uties and work performed this week</w:t>
+      </w:r>
+      <w:r>
+        <w:rPr>
+          <w:rFonts w:ascii="Arial" w:hAnsi="Arial" w:cs="Arial"/>
+          <w:sz w:val="24"/>
+          <w:szCs w:val="24"/>
+        </w:rPr>
+        <w:t xml:space="preserve">: </w:t>
+      </w:r>
+    </w:p>
+    <w:p>
+      <w:pPr>
+        <w:rPr>
+          <w:rFonts w:ascii="Arial" w:hAnsi="Arial" w:cs="Arial"/>
+          <w:b/>
+          <w:bCs/>
+          <w:sz w:val="24"/>
+          <w:szCs w:val="24"/>
+        </w:rPr>
+      </w:pPr>
+      <w:r>
+        <w:rPr>
+          <w:rFonts w:ascii="Arial" w:hAnsi="Arial" w:cs="Arial"/>
+          <w:b/>
+          <w:bCs/>
+          <w:sz w:val="24"/>
+          <w:szCs w:val="24"/>
+        </w:rPr>
+        <w:t>Issues encountered:</w:t>
+      </w:r>
+    </w:p>
+    <w:p>
+      <w:pPr>
+        <w:rPr>
+          <w:rFonts w:ascii="Arial" w:hAnsi="Arial" w:cs="Arial"/>
+          <w:b/>
+          <w:bCs/>
+          <w:sz w:val="24"/>
+          <w:szCs w:val="24"/>
+        </w:rPr>
+      </w:pPr>
+      <w:r>
+        <w:rPr>
+          <w:rFonts w:ascii="Arial" w:hAnsi="Arial" w:cs="Arial"/>
+          <w:b/>
+          <w:bCs/>
+          <w:sz w:val="24"/>
+          <w:szCs w:val="24"/>
+        </w:rPr>
+        <w:t>Issues resolved:</w:t>
+      </w:r>
+    </w:p>
+    <w:p>
+      <w:pPr>
+        <w:rPr>
+          <w:rFonts w:ascii="Arial" w:hAnsi="Arial" w:cs="Arial"/>
+          <w:b/>
+          <w:bCs/>
+          <w:sz w:val="24"/>
+          <w:szCs w:val="24"/>
+        </w:rPr>
+      </w:pPr>
+      <w:r>
+        <w:rPr>
+          <w:rFonts w:ascii="Arial" w:hAnsi="Arial" w:cs="Arial"/>
+          <w:b/>
+          <w:bCs/>
+          <w:sz w:val="24"/>
+          <w:szCs w:val="24"/>
+        </w:rPr>
+        <w:t>Contribution Percentage:</w:t>
+      </w:r>
+    </w:p>
+    <w:p>
+      <w:pPr>
+        <w:rPr>
+          <w:rFonts w:ascii="Arial" w:hAnsi="Arial" w:cs="Arial"/>
+          <w:b/>
+          <w:bCs/>
+          <w:sz w:val="24"/>
+          <w:szCs w:val="24"/>
+        </w:rPr>
+      </w:pPr>
+    </w:p>
+    <w:p>
+      <w:pPr>
+        <w:rPr>
+          <w:rFonts w:ascii="Arial" w:hAnsi="Arial" w:cs="Arial"/>
+          <w:b/>
+          <w:bCs/>
+          <w:sz w:val="24"/>
+          <w:szCs w:val="24"/>
+        </w:rPr>
+      </w:pPr>
+      <w:r>
+        <w:rPr>
+          <w:rFonts w:ascii="Arial" w:hAnsi="Arial" w:cs="Arial"/>
+          <w:b/>
+          <w:bCs/>
+          <w:sz w:val="24"/>
+          <w:szCs w:val="24"/>
+        </w:rPr>
+        <w:br w:type="page"/>
+      </w:r>
+    </w:p>
+    <w:p>
+      <w:pPr>
+        <w:rPr>
+          <w:rFonts w:ascii="Arial" w:hAnsi="Arial" w:cs="Arial"/>
+          <w:b/>
+          <w:bCs/>
+          <w:sz w:val="24"/>
+          <w:szCs w:val="24"/>
+        </w:rPr>
+      </w:pPr>
+    </w:p>
+    <w:p>
+      <w:pPr>
+        <w:rPr>
+          <w:rFonts w:ascii="Arial" w:hAnsi="Arial" w:cs="Arial"/>
+          <w:sz w:val="24"/>
+          <w:szCs w:val="24"/>
+        </w:rPr>
+      </w:pPr>
+      <w:r>
+        <w:rPr>
+          <w:rFonts w:ascii="Arial" w:hAnsi="Arial" w:cs="Arial"/>
+          <w:b/>
+          <w:bCs/>
+          <w:sz w:val="24"/>
+          <w:szCs w:val="24"/>
+        </w:rPr>
+        <w:t>Team Member Name</w:t>
+      </w:r>
+      <w:r>
+        <w:rPr>
+          <w:rFonts w:ascii="Arial" w:hAnsi="Arial" w:cs="Arial"/>
+          <w:sz w:val="24"/>
+          <w:szCs w:val="24"/>
+        </w:rPr>
+        <w:t xml:space="preserve">: </w:t>
+      </w:r>
+      <w:r>
+        <w:rPr>
+          <w:rFonts w:ascii="Arial" w:hAnsi="Arial" w:cs="Arial"/>
+          <w:sz w:val="24"/>
+          <w:szCs w:val="24"/>
+        </w:rPr>
+        <w:t>Kevin Finley</w:t>
       </w:r>
     </w:p>
     <w:p>
@@ -407,7 +1084,7 @@
           <w:sz w:val="24"/>
           <w:szCs w:val="24"/>
         </w:rPr>
-        <w:t>Scrum Master</w:t>
+        <w:t>Development Team</w:t>
       </w:r>
     </w:p>
     <w:p>
@@ -541,17 +1218,6 @@
           <w:szCs w:val="24"/>
         </w:rPr>
       </w:pPr>
-    </w:p>
-    <w:p>
-      <w:pPr>
-        <w:rPr>
-          <w:rFonts w:ascii="Arial" w:hAnsi="Arial" w:cs="Arial"/>
-          <w:b/>
-          <w:bCs/>
-          <w:sz w:val="24"/>
-          <w:szCs w:val="24"/>
-        </w:rPr>
-      </w:pPr>
       <w:r>
         <w:rPr>
           <w:rFonts w:ascii="Arial" w:hAnsi="Arial" w:cs="Arial"/>
@@ -598,31 +1264,15 @@
           <w:sz w:val="24"/>
           <w:szCs w:val="24"/>
         </w:rPr>
-        <w:t xml:space="preserve">: Michael </w:t>
-      </w:r>
-      <w:r>
-        <w:rPr>
-          <w:rFonts w:ascii="Arial" w:hAnsi="Arial" w:cs="Arial"/>
-          <w:sz w:val="24"/>
-          <w:szCs w:val="24"/>
-        </w:rPr>
-        <w:t>Rumo</w:t>
-      </w:r>
-      <w:r>
-        <w:rPr>
-          <w:rFonts w:ascii="Arial" w:hAnsi="Arial" w:cs="Arial"/>
-          <w:sz w:val="24"/>
-          <w:szCs w:val="24"/>
-        </w:rPr>
-        <w:t>h</w:t>
-      </w:r>
-      <w:r>
-        <w:rPr>
-          <w:rFonts w:ascii="Arial" w:hAnsi="Arial" w:cs="Arial"/>
-          <w:sz w:val="24"/>
-          <w:szCs w:val="24"/>
-        </w:rPr>
-        <w:t>r</w:t>
+        <w:t xml:space="preserve">: </w:t>
+      </w:r>
+      <w:r>
+        <w:rPr>
+          <w:rFonts w:ascii="Arial" w:hAnsi="Arial" w:cs="Arial"/>
+          <w:sz w:val="24"/>
+          <w:szCs w:val="24"/>
+        </w:rPr>
+        <w:t>Cooper Dahlberg</w:t>
       </w:r>
     </w:p>
     <w:p>
@@ -780,17 +1430,6 @@
           <w:szCs w:val="24"/>
         </w:rPr>
       </w:pPr>
-    </w:p>
-    <w:p>
-      <w:pPr>
-        <w:rPr>
-          <w:rFonts w:ascii="Arial" w:hAnsi="Arial" w:cs="Arial"/>
-          <w:b/>
-          <w:bCs/>
-          <w:sz w:val="24"/>
-          <w:szCs w:val="24"/>
-        </w:rPr>
-      </w:pPr>
       <w:r>
         <w:rPr>
           <w:rFonts w:ascii="Arial" w:hAnsi="Arial" w:cs="Arial"/>
@@ -837,98 +1476,72 @@
           <w:sz w:val="24"/>
           <w:szCs w:val="24"/>
         </w:rPr>
+        <w:t xml:space="preserve">: Ethan </w:t>
+      </w:r>
+      <w:proofErr w:type="spellStart"/>
+      <w:r>
+        <w:rPr>
+          <w:rFonts w:ascii="Arial" w:hAnsi="Arial" w:cs="Arial"/>
+          <w:sz w:val="24"/>
+          <w:szCs w:val="24"/>
+        </w:rPr>
+        <w:t>Esber</w:t>
+      </w:r>
+      <w:proofErr w:type="spellEnd"/>
+    </w:p>
+    <w:p>
+      <w:pPr>
+        <w:rPr>
+          <w:rFonts w:ascii="Arial" w:hAnsi="Arial" w:cs="Arial"/>
+          <w:sz w:val="24"/>
+          <w:szCs w:val="24"/>
+        </w:rPr>
+      </w:pPr>
+      <w:r>
+        <w:rPr>
+          <w:rFonts w:ascii="Arial" w:hAnsi="Arial" w:cs="Arial"/>
+          <w:b/>
+          <w:bCs/>
+          <w:sz w:val="24"/>
+          <w:szCs w:val="24"/>
+        </w:rPr>
+        <w:t>Role played</w:t>
+      </w:r>
+      <w:r>
+        <w:rPr>
+          <w:rFonts w:ascii="Arial" w:hAnsi="Arial" w:cs="Arial"/>
+          <w:sz w:val="24"/>
+          <w:szCs w:val="24"/>
+        </w:rPr>
+        <w:t>: Development Team</w:t>
+      </w:r>
+    </w:p>
+    <w:p>
+      <w:pPr>
+        <w:rPr>
+          <w:rFonts w:ascii="Arial" w:hAnsi="Arial" w:cs="Arial"/>
+          <w:sz w:val="24"/>
+          <w:szCs w:val="24"/>
+        </w:rPr>
+      </w:pPr>
+      <w:r>
+        <w:rPr>
+          <w:rFonts w:ascii="Arial" w:hAnsi="Arial" w:cs="Arial"/>
+          <w:b/>
+          <w:bCs/>
+          <w:sz w:val="24"/>
+          <w:szCs w:val="24"/>
+        </w:rPr>
+        <w:t>Role duties and work performed this week</w:t>
+      </w:r>
+      <w:r>
+        <w:rPr>
+          <w:rFonts w:ascii="Arial" w:hAnsi="Arial" w:cs="Arial"/>
+          <w:sz w:val="24"/>
+          <w:szCs w:val="24"/>
+        </w:rPr>
         <w:t xml:space="preserve">: </w:t>
       </w:r>
-      <w:r>
-        <w:rPr>
-          <w:rFonts w:ascii="Arial" w:hAnsi="Arial" w:cs="Arial"/>
-          <w:sz w:val="24"/>
-          <w:szCs w:val="24"/>
-        </w:rPr>
-        <w:t>Kevin Finley</w:t>
-      </w:r>
-    </w:p>
-    <w:p>
-      <w:pPr>
-        <w:rPr>
-          <w:rFonts w:ascii="Arial" w:hAnsi="Arial" w:cs="Arial"/>
-          <w:sz w:val="24"/>
-          <w:szCs w:val="24"/>
-        </w:rPr>
-      </w:pPr>
-      <w:r>
-        <w:rPr>
-          <w:rFonts w:ascii="Arial" w:hAnsi="Arial" w:cs="Arial"/>
-          <w:b/>
-          <w:bCs/>
-          <w:sz w:val="24"/>
-          <w:szCs w:val="24"/>
-        </w:rPr>
-        <w:t>Role played</w:t>
-      </w:r>
-      <w:r>
-        <w:rPr>
-          <w:rFonts w:ascii="Arial" w:hAnsi="Arial" w:cs="Arial"/>
-          <w:sz w:val="24"/>
-          <w:szCs w:val="24"/>
-        </w:rPr>
-        <w:t xml:space="preserve">: </w:t>
-      </w:r>
-      <w:r>
-        <w:rPr>
-          <w:rFonts w:ascii="Arial" w:hAnsi="Arial" w:cs="Arial"/>
-          <w:sz w:val="24"/>
-          <w:szCs w:val="24"/>
-        </w:rPr>
-        <w:t>Development Team</w:t>
-      </w:r>
-    </w:p>
-    <w:p>
-      <w:pPr>
-        <w:rPr>
-          <w:rFonts w:ascii="Arial" w:hAnsi="Arial" w:cs="Arial"/>
-          <w:sz w:val="24"/>
-          <w:szCs w:val="24"/>
-        </w:rPr>
-      </w:pPr>
-      <w:r>
-        <w:rPr>
-          <w:rFonts w:ascii="Arial" w:hAnsi="Arial" w:cs="Arial"/>
-          <w:b/>
-          <w:bCs/>
-          <w:sz w:val="24"/>
-          <w:szCs w:val="24"/>
-        </w:rPr>
-        <w:t xml:space="preserve">Role </w:t>
-      </w:r>
-      <w:r>
-        <w:rPr>
-          <w:rFonts w:ascii="Arial" w:hAnsi="Arial" w:cs="Arial"/>
-          <w:b/>
-          <w:bCs/>
-          <w:sz w:val="24"/>
-          <w:szCs w:val="24"/>
-        </w:rPr>
-        <w:t>d</w:t>
-      </w:r>
-      <w:r>
-        <w:rPr>
-          <w:rFonts w:ascii="Arial" w:hAnsi="Arial" w:cs="Arial"/>
-          <w:b/>
-          <w:bCs/>
-          <w:sz w:val="24"/>
-          <w:szCs w:val="24"/>
-        </w:rPr>
-        <w:t>uties and work performed this week</w:t>
-      </w:r>
-      <w:r>
-        <w:rPr>
-          <w:rFonts w:ascii="Arial" w:hAnsi="Arial" w:cs="Arial"/>
-          <w:sz w:val="24"/>
-          <w:szCs w:val="24"/>
-        </w:rPr>
-        <w:t xml:space="preserve">: </w:t>
-      </w:r>
     </w:p>
     <w:p>
       <w:pPr>
@@ -1003,17 +1616,6 @@
           <w:szCs w:val="24"/>
         </w:rPr>
       </w:pPr>
-    </w:p>
-    <w:p>
-      <w:pPr>
-        <w:rPr>
-          <w:rFonts w:ascii="Arial" w:hAnsi="Arial" w:cs="Arial"/>
-          <w:b/>
-          <w:bCs/>
-          <w:sz w:val="24"/>
-          <w:szCs w:val="24"/>
-        </w:rPr>
-      </w:pPr>
       <w:r>
         <w:rPr>
           <w:rFonts w:ascii="Arial" w:hAnsi="Arial" w:cs="Arial"/>
@@ -1029,434 +1631,6 @@
       <w:pPr>
         <w:rPr>
           <w:rFonts w:ascii="Arial" w:hAnsi="Arial" w:cs="Arial"/>
-          <w:b/>
-          <w:bCs/>
-          <w:sz w:val="24"/>
-          <w:szCs w:val="24"/>
-        </w:rPr>
-      </w:pPr>
-    </w:p>
-    <w:p>
-      <w:pPr>
-        <w:rPr>
-          <w:rFonts w:ascii="Arial" w:hAnsi="Arial" w:cs="Arial"/>
-          <w:sz w:val="24"/>
-          <w:szCs w:val="24"/>
-        </w:rPr>
-      </w:pPr>
-      <w:r>
-        <w:rPr>
-          <w:rFonts w:ascii="Arial" w:hAnsi="Arial" w:cs="Arial"/>
-          <w:b/>
-          <w:bCs/>
-          <w:sz w:val="24"/>
-          <w:szCs w:val="24"/>
-        </w:rPr>
-        <w:t>Team Member Name</w:t>
-      </w:r>
-      <w:r>
-        <w:rPr>
-          <w:rFonts w:ascii="Arial" w:hAnsi="Arial" w:cs="Arial"/>
-          <w:sz w:val="24"/>
-          <w:szCs w:val="24"/>
-        </w:rPr>
-        <w:t xml:space="preserve">: </w:t>
-      </w:r>
-      <w:r>
-        <w:rPr>
-          <w:rFonts w:ascii="Arial" w:hAnsi="Arial" w:cs="Arial"/>
-          <w:sz w:val="24"/>
-          <w:szCs w:val="24"/>
-        </w:rPr>
-        <w:t>Cooper Dahlberg</w:t>
-      </w:r>
-    </w:p>
-    <w:p>
-      <w:pPr>
-        <w:rPr>
-          <w:rFonts w:ascii="Arial" w:hAnsi="Arial" w:cs="Arial"/>
-          <w:sz w:val="24"/>
-          <w:szCs w:val="24"/>
-        </w:rPr>
-      </w:pPr>
-      <w:r>
-        <w:rPr>
-          <w:rFonts w:ascii="Arial" w:hAnsi="Arial" w:cs="Arial"/>
-          <w:b/>
-          <w:bCs/>
-          <w:sz w:val="24"/>
-          <w:szCs w:val="24"/>
-        </w:rPr>
-        <w:t>Role played</w:t>
-      </w:r>
-      <w:r>
-        <w:rPr>
-          <w:rFonts w:ascii="Arial" w:hAnsi="Arial" w:cs="Arial"/>
-          <w:sz w:val="24"/>
-          <w:szCs w:val="24"/>
-        </w:rPr>
-        <w:t xml:space="preserve">: </w:t>
-      </w:r>
-      <w:r>
-        <w:rPr>
-          <w:rFonts w:ascii="Arial" w:hAnsi="Arial" w:cs="Arial"/>
-          <w:sz w:val="24"/>
-          <w:szCs w:val="24"/>
-        </w:rPr>
-        <w:t>Development Team</w:t>
-      </w:r>
-    </w:p>
-    <w:p>
-      <w:pPr>
-        <w:rPr>
-          <w:rFonts w:ascii="Arial" w:hAnsi="Arial" w:cs="Arial"/>
-          <w:sz w:val="24"/>
-          <w:szCs w:val="24"/>
-        </w:rPr>
-      </w:pPr>
-      <w:r>
-        <w:rPr>
-          <w:rFonts w:ascii="Arial" w:hAnsi="Arial" w:cs="Arial"/>
-          <w:b/>
-          <w:bCs/>
-          <w:sz w:val="24"/>
-          <w:szCs w:val="24"/>
-        </w:rPr>
-        <w:t xml:space="preserve">Role </w:t>
-      </w:r>
-      <w:r>
-        <w:rPr>
-          <w:rFonts w:ascii="Arial" w:hAnsi="Arial" w:cs="Arial"/>
-          <w:b/>
-          <w:bCs/>
-          <w:sz w:val="24"/>
-          <w:szCs w:val="24"/>
-        </w:rPr>
-        <w:t>d</w:t>
-      </w:r>
-      <w:r>
-        <w:rPr>
-          <w:rFonts w:ascii="Arial" w:hAnsi="Arial" w:cs="Arial"/>
-          <w:b/>
-          <w:bCs/>
-          <w:sz w:val="24"/>
-          <w:szCs w:val="24"/>
-        </w:rPr>
-        <w:t>uties and work performed this week</w:t>
-      </w:r>
-      <w:r>
-        <w:rPr>
-          <w:rFonts w:ascii="Arial" w:hAnsi="Arial" w:cs="Arial"/>
-          <w:sz w:val="24"/>
-          <w:szCs w:val="24"/>
-        </w:rPr>
-        <w:t xml:space="preserve">: </w:t>
-      </w:r>
-    </w:p>
-    <w:p>
-      <w:pPr>
-        <w:rPr>
-          <w:rFonts w:ascii="Arial" w:hAnsi="Arial" w:cs="Arial"/>
-          <w:b/>
-          <w:bCs/>
-          <w:sz w:val="24"/>
-          <w:szCs w:val="24"/>
-        </w:rPr>
-      </w:pPr>
-      <w:r>
-        <w:rPr>
-          <w:rFonts w:ascii="Arial" w:hAnsi="Arial" w:cs="Arial"/>
-          <w:b/>
-          <w:bCs/>
-          <w:sz w:val="24"/>
-          <w:szCs w:val="24"/>
-        </w:rPr>
-        <w:t>Issues encountered:</w:t>
-      </w:r>
-    </w:p>
-    <w:p>
-      <w:pPr>
-        <w:rPr>
-          <w:rFonts w:ascii="Arial" w:hAnsi="Arial" w:cs="Arial"/>
-          <w:b/>
-          <w:bCs/>
-          <w:sz w:val="24"/>
-          <w:szCs w:val="24"/>
-        </w:rPr>
-      </w:pPr>
-      <w:r>
-        <w:rPr>
-          <w:rFonts w:ascii="Arial" w:hAnsi="Arial" w:cs="Arial"/>
-          <w:b/>
-          <w:bCs/>
-          <w:sz w:val="24"/>
-          <w:szCs w:val="24"/>
-        </w:rPr>
-        <w:t>Issues resolved:</w:t>
-      </w:r>
-    </w:p>
-    <w:p>
-      <w:pPr>
-        <w:rPr>
-          <w:rFonts w:ascii="Arial" w:hAnsi="Arial" w:cs="Arial"/>
-          <w:b/>
-          <w:bCs/>
-          <w:sz w:val="24"/>
-          <w:szCs w:val="24"/>
-        </w:rPr>
-      </w:pPr>
-      <w:r>
-        <w:rPr>
-          <w:rFonts w:ascii="Arial" w:hAnsi="Arial" w:cs="Arial"/>
-          <w:b/>
-          <w:bCs/>
-          <w:sz w:val="24"/>
-          <w:szCs w:val="24"/>
-        </w:rPr>
-        <w:t>Contribution Percentage:</w:t>
-      </w:r>
-    </w:p>
-    <w:p>
-      <w:pPr>
-        <w:rPr>
-          <w:rFonts w:ascii="Arial" w:hAnsi="Arial" w:cs="Arial"/>
-          <w:b/>
-          <w:bCs/>
-          <w:sz w:val="24"/>
-          <w:szCs w:val="24"/>
-        </w:rPr>
-      </w:pPr>
-      <w:r>
-        <w:rPr>
-          <w:rFonts w:ascii="Arial" w:hAnsi="Arial" w:cs="Arial"/>
-          <w:b/>
-          <w:bCs/>
-          <w:sz w:val="24"/>
-          <w:szCs w:val="24"/>
-        </w:rPr>
-        <w:br w:type="page"/>
-      </w:r>
-    </w:p>
-    <w:p>
-      <w:pPr>
-        <w:rPr>
-          <w:rFonts w:ascii="Arial" w:hAnsi="Arial" w:cs="Arial"/>
-          <w:b/>
-          <w:bCs/>
-          <w:sz w:val="24"/>
-          <w:szCs w:val="24"/>
-        </w:rPr>
-      </w:pPr>
-    </w:p>
-    <w:p>
-      <w:pPr>
-        <w:rPr>
-          <w:rFonts w:ascii="Arial" w:hAnsi="Arial" w:cs="Arial"/>
-          <w:sz w:val="24"/>
-          <w:szCs w:val="24"/>
-        </w:rPr>
-      </w:pPr>
-      <w:r>
-        <w:rPr>
-          <w:rFonts w:ascii="Arial" w:hAnsi="Arial" w:cs="Arial"/>
-          <w:b/>
-          <w:bCs/>
-          <w:sz w:val="24"/>
-          <w:szCs w:val="24"/>
-        </w:rPr>
-        <w:t>Team Member Name</w:t>
-      </w:r>
-      <w:r>
-        <w:rPr>
-          <w:rFonts w:ascii="Arial" w:hAnsi="Arial" w:cs="Arial"/>
-          <w:sz w:val="24"/>
-          <w:szCs w:val="24"/>
-        </w:rPr>
-        <w:t xml:space="preserve">: </w:t>
-      </w:r>
-      <w:r>
-        <w:rPr>
-          <w:rFonts w:ascii="Arial" w:hAnsi="Arial" w:cs="Arial"/>
-          <w:sz w:val="24"/>
-          <w:szCs w:val="24"/>
-        </w:rPr>
-        <w:t xml:space="preserve">Ethan </w:t>
-      </w:r>
-      <w:proofErr w:type="spellStart"/>
-      <w:r>
-        <w:rPr>
-          <w:rFonts w:ascii="Arial" w:hAnsi="Arial" w:cs="Arial"/>
-          <w:sz w:val="24"/>
-          <w:szCs w:val="24"/>
-        </w:rPr>
-        <w:t>Esber</w:t>
-      </w:r>
-      <w:proofErr w:type="spellEnd"/>
-    </w:p>
-    <w:p>
-      <w:pPr>
-        <w:rPr>
-          <w:rFonts w:ascii="Arial" w:hAnsi="Arial" w:cs="Arial"/>
-          <w:sz w:val="24"/>
-          <w:szCs w:val="24"/>
-        </w:rPr>
-      </w:pPr>
-      <w:r>
-        <w:rPr>
-          <w:rFonts w:ascii="Arial" w:hAnsi="Arial" w:cs="Arial"/>
-          <w:b/>
-          <w:bCs/>
-          <w:sz w:val="24"/>
-          <w:szCs w:val="24"/>
-        </w:rPr>
-        <w:t>Role played</w:t>
-      </w:r>
-      <w:r>
-        <w:rPr>
-          <w:rFonts w:ascii="Arial" w:hAnsi="Arial" w:cs="Arial"/>
-          <w:sz w:val="24"/>
-          <w:szCs w:val="24"/>
-        </w:rPr>
-        <w:t>: Development Team</w:t>
-      </w:r>
-    </w:p>
-    <w:p>
-      <w:pPr>
-        <w:rPr>
-          <w:rFonts w:ascii="Arial" w:hAnsi="Arial" w:cs="Arial"/>
-          <w:sz w:val="24"/>
-          <w:szCs w:val="24"/>
-        </w:rPr>
-      </w:pPr>
-      <w:r>
-        <w:rPr>
-          <w:rFonts w:ascii="Arial" w:hAnsi="Arial" w:cs="Arial"/>
-          <w:b/>
-          <w:bCs/>
-          <w:sz w:val="24"/>
-          <w:szCs w:val="24"/>
-        </w:rPr>
-        <w:t xml:space="preserve">Role </w:t>
-      </w:r>
-      <w:r>
-        <w:rPr>
-          <w:rFonts w:ascii="Arial" w:hAnsi="Arial" w:cs="Arial"/>
-          <w:b/>
-          <w:bCs/>
-          <w:sz w:val="24"/>
-          <w:szCs w:val="24"/>
-        </w:rPr>
-        <w:t>d</w:t>
-      </w:r>
-      <w:r>
-        <w:rPr>
-          <w:rFonts w:ascii="Arial" w:hAnsi="Arial" w:cs="Arial"/>
-          <w:b/>
-          <w:bCs/>
-          <w:sz w:val="24"/>
-          <w:szCs w:val="24"/>
-        </w:rPr>
-        <w:t>uties and work performed this week</w:t>
-      </w:r>
-      <w:r>
-        <w:rPr>
-          <w:rFonts w:ascii="Arial" w:hAnsi="Arial" w:cs="Arial"/>
-          <w:sz w:val="24"/>
-          <w:szCs w:val="24"/>
-        </w:rPr>
-        <w:t xml:space="preserve">: </w:t>
-      </w:r>
-    </w:p>
-    <w:p>
-      <w:pPr>
-        <w:rPr>
-          <w:rFonts w:ascii="Arial" w:hAnsi="Arial" w:cs="Arial"/>
-          <w:b/>
-          <w:bCs/>
-          <w:sz w:val="24"/>
-          <w:szCs w:val="24"/>
-        </w:rPr>
-      </w:pPr>
-      <w:r>
-        <w:rPr>
-          <w:rFonts w:ascii="Arial" w:hAnsi="Arial" w:cs="Arial"/>
-          <w:b/>
-          <w:bCs/>
-          <w:sz w:val="24"/>
-          <w:szCs w:val="24"/>
-        </w:rPr>
-        <w:t>Issues encountered:</w:t>
-      </w:r>
-    </w:p>
-    <w:p>
-      <w:pPr>
-        <w:rPr>
-          <w:rFonts w:ascii="Arial" w:hAnsi="Arial" w:cs="Arial"/>
-          <w:b/>
-          <w:bCs/>
-          <w:sz w:val="24"/>
-          <w:szCs w:val="24"/>
-        </w:rPr>
-      </w:pPr>
-      <w:r>
-        <w:rPr>
-          <w:rFonts w:ascii="Arial" w:hAnsi="Arial" w:cs="Arial"/>
-          <w:b/>
-          <w:bCs/>
-          <w:sz w:val="24"/>
-          <w:szCs w:val="24"/>
-        </w:rPr>
-        <w:t>Issues resolved:</w:t>
-      </w:r>
-    </w:p>
-    <w:p>
-      <w:pPr>
-        <w:rPr>
-          <w:rFonts w:ascii="Arial" w:hAnsi="Arial" w:cs="Arial"/>
-          <w:b/>
-          <w:bCs/>
-          <w:sz w:val="24"/>
-          <w:szCs w:val="24"/>
-        </w:rPr>
-      </w:pPr>
-      <w:r>
-        <w:rPr>
-          <w:rFonts w:ascii="Arial" w:hAnsi="Arial" w:cs="Arial"/>
-          <w:b/>
-          <w:bCs/>
-          <w:sz w:val="24"/>
-          <w:szCs w:val="24"/>
-        </w:rPr>
-        <w:t>Contribution Percentage:</w:t>
-      </w:r>
-    </w:p>
-    <w:p>
-      <w:pPr>
-        <w:rPr>
-          <w:rFonts w:ascii="Arial" w:hAnsi="Arial" w:cs="Arial"/>
-          <w:b/>
-          <w:bCs/>
-          <w:sz w:val="24"/>
-          <w:szCs w:val="24"/>
-        </w:rPr>
-      </w:pPr>
-      <w:r>
-        <w:rPr>
-          <w:rFonts w:ascii="Arial" w:hAnsi="Arial" w:cs="Arial"/>
-          <w:b/>
-          <w:bCs/>
-          <w:sz w:val="24"/>
-          <w:szCs w:val="24"/>
-        </w:rPr>
-        <w:br w:type="page"/>
-      </w:r>
-    </w:p>
-    <w:p>
-      <w:pPr>
-        <w:rPr>
-          <w:rFonts w:ascii="Arial" w:hAnsi="Arial" w:cs="Arial"/>
-          <w:b/>
-          <w:bCs/>
           <w:sz w:val="24"/>
           <w:szCs w:val="24"/>
         </w:rPr>
@@ -1539,6 +1713,51 @@
           <w:szCs w:val="24"/>
         </w:rPr>
         <w:t>.</w:t>
+      </w:r>
+    </w:p>
+    <w:p>
+      <w:pPr>
+        <w:rPr>
+          <w:rFonts w:ascii="Arial" w:hAnsi="Arial" w:cs="Arial"/>
+          <w:sz w:val="24"/>
+          <w:szCs w:val="24"/>
+        </w:rPr>
+      </w:pPr>
+    </w:p>
+    <w:p>
+      <w:pPr>
+        <w:rPr>
+          <w:rFonts w:ascii="Arial" w:hAnsi="Arial" w:cs="Arial"/>
+          <w:b/>
+          <w:bCs/>
+          <w:sz w:val="24"/>
+          <w:szCs w:val="24"/>
+        </w:rPr>
+      </w:pPr>
+      <w:r>
+        <w:rPr>
+          <w:rFonts w:ascii="Arial" w:hAnsi="Arial" w:cs="Arial"/>
+          <w:sz w:val="24"/>
+          <w:szCs w:val="24"/>
+        </w:rPr>
+        <w:tab/>
+        <w:t xml:space="preserve">David is a little weak with Unity, but he does a decent job with documentation. He is improving with his coding with C# as well as working with the Unity game engine. He seems to like to take charge but needs to </w:t>
+      </w:r>
+      <w:r>
+        <w:rPr>
+          <w:rFonts w:ascii="Arial" w:hAnsi="Arial" w:cs="Arial"/>
+          <w:sz w:val="24"/>
+          <w:szCs w:val="24"/>
+        </w:rPr>
+        <w:t>calm down and</w:t>
+      </w:r>
+      <w:r>
+        <w:rPr>
+          <w:rFonts w:ascii="Arial" w:hAnsi="Arial" w:cs="Arial"/>
+          <w:sz w:val="24"/>
+          <w:szCs w:val="24"/>
+        </w:rPr>
+        <w:t xml:space="preserve"> follow others. For the next spring he will be a part of the development team and learn to follow the guidance of others.</w:t>
       </w:r>
       <w:bookmarkStart w:id="0" w:name="_GoBack"/>
       <w:bookmarkEnd w:id="0"/>
@@ -2214,6 +2433,92 @@
       </w:pPr>
     </w:lvl>
   </w:abstractNum>
+  <w:abstractNum w:abstractNumId="3" w15:restartNumberingAfterBreak="0">
+    <w:nsid w:val="2EDC6C7C"/>
+    <w:multiLevelType w:val="hybridMultilevel"/>
+    <w:tmpl w:val="34B0B43E"/>
+    <w:lvl w:ilvl="0" w:tplc="0409000F">
+      <w:start w:val="1"/>
+      <w:numFmt w:val="decimal"/>
+      <w:lvlText w:val="%1."/>
+      <w:lvlJc w:val="left"/>
+      <w:pPr>
+        <w:ind w:left="720" w:hanging="360"/>
+      </w:pPr>
+    </w:lvl>
+    <w:lvl w:ilvl="1" w:tplc="04090019">
+      <w:start w:val="1"/>
+      <w:numFmt w:val="lowerLetter"/>
+      <w:lvlText w:val="%2."/>
+      <w:lvlJc w:val="left"/>
+      <w:pPr>
+        <w:ind w:left="1440" w:hanging="360"/>
+      </w:pPr>
+    </w:lvl>
+    <w:lvl w:ilvl="2" w:tplc="0409001B">
+      <w:start w:val="1"/>
+      <w:numFmt w:val="lowerRoman"/>
+      <w:lvlText w:val="%3."/>
+      <w:lvlJc w:val="right"/>
+      <w:pPr>
+        <w:ind w:left="2160" w:hanging="180"/>
+      </w:pPr>
+    </w:lvl>
+    <w:lvl w:ilvl="3" w:tplc="0409000F" w:tentative="1">
+      <w:start w:val="1"/>
+      <w:numFmt w:val="decimal"/>
+      <w:lvlText w:val="%4."/>
+      <w:lvlJc w:val="left"/>
+      <w:pPr>
+        <w:ind w:left="2880" w:hanging="360"/>
+      </w:pPr>
+    </w:lvl>
+    <w:lvl w:ilvl="4" w:tplc="04090019" w:tentative="1">
+      <w:start w:val="1"/>
+      <w:numFmt w:val="lowerLetter"/>
+      <w:lvlText w:val="%5."/>
+      <w:lvlJc w:val="left"/>
+      <w:pPr>
+        <w:ind w:left="3600" w:hanging="360"/>
+      </w:pPr>
+    </w:lvl>
+    <w:lvl w:ilvl="5" w:tplc="0409001B" w:tentative="1">
+      <w:start w:val="1"/>
+      <w:numFmt w:val="lowerRoman"/>
+      <w:lvlText w:val="%6."/>
+      <w:lvlJc w:val="right"/>
+      <w:pPr>
+        <w:ind w:left="4320" w:hanging="180"/>
+      </w:pPr>
+    </w:lvl>
+    <w:lvl w:ilvl="6" w:tplc="0409000F" w:tentative="1">
+      <w:start w:val="1"/>
+      <w:numFmt w:val="decimal"/>
+      <w:lvlText w:val="%7."/>
+      <w:lvlJc w:val="left"/>
+      <w:pPr>
+        <w:ind w:left="5040" w:hanging="360"/>
+      </w:pPr>
+    </w:lvl>
+    <w:lvl w:ilvl="7" w:tplc="04090019" w:tentative="1">
+      <w:start w:val="1"/>
+      <w:numFmt w:val="lowerLetter"/>
+      <w:lvlText w:val="%8."/>
+      <w:lvlJc w:val="left"/>
+      <w:pPr>
+        <w:ind w:left="5760" w:hanging="360"/>
+      </w:pPr>
+    </w:lvl>
+    <w:lvl w:ilvl="8" w:tplc="0409001B" w:tentative="1">
+      <w:start w:val="1"/>
+      <w:numFmt w:val="lowerRoman"/>
+      <w:lvlText w:val="%9."/>
+      <w:lvlJc w:val="right"/>
+      <w:pPr>
+        <w:ind w:left="6480" w:hanging="180"/>
+      </w:pPr>
+    </w:lvl>
+  </w:abstractNum>
   <w:num w:numId="1">
     <w:abstractNumId w:val="0"/>
   </w:num>
@@ -2222,6 +2527,9 @@
   </w:num>
   <w:num w:numId="3">
     <w:abstractNumId w:val="1"/>
+  </w:num>
+  <w:num w:numId="4">
+    <w:abstractNumId w:val="3"/>
   </w:num>
 </w:numbering>
 </file>

</xml_diff>

<commit_message>
Added character assest, updated team member report doc
</commit_message>
<xml_diff>
--- a/Documents/Deliverable drafts_&_templates/Deliverable 1/SixGuys_Deliverable_1_TeamMemberReport_1.docx
+++ b/Documents/Deliverable drafts_&_templates/Deliverable 1/SixGuys_Deliverable_1_TeamMemberReport_1.docx
@@ -132,7 +132,7 @@
           <w:sz w:val="24"/>
           <w:szCs w:val="24"/>
         </w:rPr>
-        <w:t>Documents created</w:t>
+        <w:t>Documents</w:t>
       </w:r>
     </w:p>
     <w:p>
@@ -154,7 +154,15 @@
           <w:sz w:val="24"/>
           <w:szCs w:val="24"/>
         </w:rPr>
-        <w:t>SRS document</w:t>
+        <w:t xml:space="preserve">Populated </w:t>
+      </w:r>
+      <w:r>
+        <w:rPr>
+          <w:rFonts w:ascii="Arial" w:hAnsi="Arial" w:cs="Arial"/>
+          <w:sz w:val="24"/>
+          <w:szCs w:val="24"/>
+        </w:rPr>
+        <w:t>Product Backlog</w:t>
       </w:r>
     </w:p>
     <w:p>
@@ -176,7 +184,15 @@
           <w:sz w:val="24"/>
           <w:szCs w:val="24"/>
         </w:rPr>
-        <w:t>Product Backlog</w:t>
+        <w:t xml:space="preserve">Populated </w:t>
+      </w:r>
+      <w:r>
+        <w:rPr>
+          <w:rFonts w:ascii="Arial" w:hAnsi="Arial" w:cs="Arial"/>
+          <w:sz w:val="24"/>
+          <w:szCs w:val="24"/>
+        </w:rPr>
+        <w:t>Sprint Backlog</w:t>
       </w:r>
     </w:p>
     <w:p>
@@ -198,22 +214,8 @@
           <w:sz w:val="24"/>
           <w:szCs w:val="24"/>
         </w:rPr>
-        <w:t>Sprint Backlog</w:t>
-      </w:r>
-    </w:p>
-    <w:p>
-      <w:pPr>
-        <w:pStyle w:val="ListParagraph"/>
-        <w:numPr>
-          <w:ilvl w:val="1"/>
-          <w:numId w:val="3"/>
-        </w:numPr>
-        <w:rPr>
-          <w:rFonts w:ascii="Arial" w:hAnsi="Arial" w:cs="Arial"/>
-          <w:sz w:val="24"/>
-          <w:szCs w:val="24"/>
-        </w:rPr>
-      </w:pPr>
+        <w:t xml:space="preserve">Created </w:t>
+      </w:r>
       <w:r>
         <w:rPr>
           <w:rFonts w:ascii="Arial" w:hAnsi="Arial" w:cs="Arial"/>
@@ -247,6 +249,28 @@
     </w:p>
     <w:p>
       <w:pPr>
+        <w:pStyle w:val="ListParagraph"/>
+        <w:numPr>
+          <w:ilvl w:val="0"/>
+          <w:numId w:val="3"/>
+        </w:numPr>
+        <w:rPr>
+          <w:rFonts w:ascii="Arial" w:hAnsi="Arial" w:cs="Arial"/>
+          <w:sz w:val="24"/>
+          <w:szCs w:val="24"/>
+        </w:rPr>
+      </w:pPr>
+      <w:r>
+        <w:rPr>
+          <w:rFonts w:ascii="Arial" w:hAnsi="Arial" w:cs="Arial"/>
+          <w:sz w:val="24"/>
+          <w:szCs w:val="24"/>
+        </w:rPr>
+        <w:t>Created characters</w:t>
+      </w:r>
+    </w:p>
+    <w:p>
+      <w:pPr>
         <w:rPr>
           <w:rFonts w:ascii="Arial" w:hAnsi="Arial" w:cs="Arial"/>
           <w:b/>
@@ -353,6 +377,8 @@
         </w:rPr>
         <w:t>Allowing other group members to talk during a presentation.</w:t>
       </w:r>
+      <w:bookmarkStart w:id="0" w:name="_GoBack"/>
+      <w:bookmarkEnd w:id="0"/>
     </w:p>
     <w:p>
       <w:pPr>
@@ -1092,23 +1118,7 @@
           <w:sz w:val="24"/>
           <w:szCs w:val="24"/>
         </w:rPr>
-        <w:t>The</w:t>
-      </w:r>
-      <w:r>
-        <w:rPr>
-          <w:rFonts w:ascii="Arial" w:hAnsi="Arial" w:cs="Arial"/>
-          <w:sz w:val="24"/>
-          <w:szCs w:val="24"/>
-        </w:rPr>
-        <w:t xml:space="preserve"> SRS </w:t>
-      </w:r>
-      <w:r>
-        <w:rPr>
-          <w:rFonts w:ascii="Arial" w:hAnsi="Arial" w:cs="Arial"/>
-          <w:sz w:val="24"/>
-          <w:szCs w:val="24"/>
-        </w:rPr>
-        <w:t>was finished with the help of everyone</w:t>
+        <w:t>The SRS was finished with the help of everyone</w:t>
       </w:r>
     </w:p>
     <w:p>
@@ -1130,7 +1140,23 @@
           <w:sz w:val="24"/>
           <w:szCs w:val="24"/>
         </w:rPr>
-        <w:t>Received guidance on how to properly create environments compatable with our characters and upload them to the correct group folder.</w:t>
+        <w:t xml:space="preserve">Received guidance on how to properly create environments </w:t>
+      </w:r>
+      <w:r>
+        <w:rPr>
+          <w:rFonts w:ascii="Arial" w:hAnsi="Arial" w:cs="Arial"/>
+          <w:sz w:val="24"/>
+          <w:szCs w:val="24"/>
+        </w:rPr>
+        <w:t>compatible</w:t>
+      </w:r>
+      <w:r>
+        <w:rPr>
+          <w:rFonts w:ascii="Arial" w:hAnsi="Arial" w:cs="Arial"/>
+          <w:sz w:val="24"/>
+          <w:szCs w:val="24"/>
+        </w:rPr>
+        <w:t xml:space="preserve"> with our characters and upload them to the correct group folder.</w:t>
       </w:r>
     </w:p>
     <w:p>
@@ -1154,8 +1180,6 @@
         </w:rPr>
         <w:t>A work in process but this project should help my overall C# skill level</w:t>
       </w:r>
-      <w:bookmarkStart w:id="0" w:name="_GoBack"/>
-      <w:bookmarkEnd w:id="0"/>
     </w:p>
     <w:p>
       <w:pPr>
@@ -1707,8 +1731,18 @@
           <w:sz w:val="24"/>
           <w:szCs w:val="24"/>
         </w:rPr>
-        <w:t>: Ethan Esber</w:t>
-      </w:r>
+        <w:t xml:space="preserve">: Ethan </w:t>
+      </w:r>
+      <w:proofErr w:type="spellStart"/>
+      <w:r>
+        <w:rPr>
+          <w:rFonts w:ascii="Arial" w:hAnsi="Arial" w:cs="Arial"/>
+          <w:sz w:val="24"/>
+          <w:szCs w:val="24"/>
+        </w:rPr>
+        <w:t>Esber</w:t>
+      </w:r>
+      <w:proofErr w:type="spellEnd"/>
     </w:p>
     <w:p>
       <w:pPr>

</xml_diff>

<commit_message>
Added Ethan's section about Cooper
</commit_message>
<xml_diff>
--- a/Documents/Deliverable drafts_&_templates/Deliverable 1/SixGuys_Deliverable_1_TeamMemberReport_1.docx
+++ b/Documents/Deliverable drafts_&_templates/Deliverable 1/SixGuys_Deliverable_1_TeamMemberReport_1.docx
@@ -3040,8 +3040,81 @@
       <w:pPr>
         <w:rPr>
           <w:rFonts w:ascii="Arial" w:hAnsi="Arial" w:cs="Arial"/>
-          <w:b/>
-          <w:bCs/>
+          <w:sz w:val="24"/>
+          <w:szCs w:val="24"/>
+        </w:rPr>
+      </w:pPr>
+      <w:r>
+        <w:rPr>
+          <w:rFonts w:ascii="Arial" w:hAnsi="Arial" w:cs="Arial"/>
+          <w:sz w:val="24"/>
+          <w:szCs w:val="24"/>
+        </w:rPr>
+        <w:tab/>
+        <w:t xml:space="preserve">David is a little weak with Unity, but he does a decent job with documentation. He is improving with his coding with C# as well as working with the Unity game engine. He seems to like to take charge but </w:t>
+      </w:r>
+      <w:r>
+        <w:rPr>
+          <w:rFonts w:ascii="Arial" w:hAnsi="Arial" w:cs="Arial"/>
+          <w:sz w:val="24"/>
+          <w:szCs w:val="24"/>
+        </w:rPr>
+        <w:t xml:space="preserve">should work on </w:t>
+      </w:r>
+      <w:r>
+        <w:rPr>
+          <w:rFonts w:ascii="Arial" w:hAnsi="Arial" w:cs="Arial"/>
+          <w:sz w:val="24"/>
+          <w:szCs w:val="24"/>
+        </w:rPr>
+        <w:t>follow</w:t>
+      </w:r>
+      <w:r>
+        <w:rPr>
+          <w:rFonts w:ascii="Arial" w:hAnsi="Arial" w:cs="Arial"/>
+          <w:sz w:val="24"/>
+          <w:szCs w:val="24"/>
+        </w:rPr>
+        <w:t>ing</w:t>
+      </w:r>
+      <w:r>
+        <w:rPr>
+          <w:rFonts w:ascii="Arial" w:hAnsi="Arial" w:cs="Arial"/>
+          <w:sz w:val="24"/>
+          <w:szCs w:val="24"/>
+        </w:rPr>
+        <w:t xml:space="preserve"> others. For the next sprin</w:t>
+      </w:r>
+      <w:r>
+        <w:rPr>
+          <w:rFonts w:ascii="Arial" w:hAnsi="Arial" w:cs="Arial"/>
+          <w:sz w:val="24"/>
+          <w:szCs w:val="24"/>
+        </w:rPr>
+        <w:t>t</w:t>
+      </w:r>
+      <w:r>
+        <w:rPr>
+          <w:rFonts w:ascii="Arial" w:hAnsi="Arial" w:cs="Arial"/>
+          <w:sz w:val="24"/>
+          <w:szCs w:val="24"/>
+        </w:rPr>
+        <w:t xml:space="preserve"> he will be a part of the development team and learn to follow the guidance of others.</w:t>
+      </w:r>
+      <w:r>
+        <w:rPr>
+          <w:rFonts w:ascii="Arial" w:hAnsi="Arial" w:cs="Arial"/>
+          <w:sz w:val="24"/>
+          <w:szCs w:val="24"/>
+        </w:rPr>
+        <w:t xml:space="preserve"> Since this is the first sprint, there is nothing to compare.</w:t>
+      </w:r>
+    </w:p>
+    <w:p>
+      <w:pPr>
+        <w:ind w:firstLine="720"/>
+        <w:rPr>
+          <w:rFonts w:ascii="Arial" w:hAnsi="Arial" w:cs="Arial"/>
           <w:sz w:val="24"/>
           <w:szCs w:val="24"/>
         </w:rPr>
@@ -3054,64 +3127,43 @@
           <w:sz w:val="24"/>
           <w:szCs w:val="24"/>
         </w:rPr>
-        <w:tab/>
-        <w:t xml:space="preserve">David is a little weak with Unity, but he does a decent job with documentation. He is improving with his coding with C# as well as working with the Unity game engine. He seems to like to take charge but </w:t>
-      </w:r>
-      <w:r>
-        <w:rPr>
-          <w:rFonts w:ascii="Arial" w:hAnsi="Arial" w:cs="Arial"/>
-          <w:sz w:val="24"/>
-          <w:szCs w:val="24"/>
-        </w:rPr>
-        <w:t xml:space="preserve">should work on </w:t>
-      </w:r>
-      <w:r>
-        <w:rPr>
-          <w:rFonts w:ascii="Arial" w:hAnsi="Arial" w:cs="Arial"/>
-          <w:sz w:val="24"/>
-          <w:szCs w:val="24"/>
-        </w:rPr>
-        <w:t>follow</w:t>
-      </w:r>
-      <w:r>
-        <w:rPr>
-          <w:rFonts w:ascii="Arial" w:hAnsi="Arial" w:cs="Arial"/>
-          <w:sz w:val="24"/>
-          <w:szCs w:val="24"/>
-        </w:rPr>
-        <w:t>ing</w:t>
-      </w:r>
-      <w:r>
-        <w:rPr>
-          <w:rFonts w:ascii="Arial" w:hAnsi="Arial" w:cs="Arial"/>
-          <w:sz w:val="24"/>
-          <w:szCs w:val="24"/>
-        </w:rPr>
-        <w:t xml:space="preserve"> others. For the next sprin</w:t>
-      </w:r>
-      <w:r>
-        <w:rPr>
-          <w:rFonts w:ascii="Arial" w:hAnsi="Arial" w:cs="Arial"/>
-          <w:sz w:val="24"/>
-          <w:szCs w:val="24"/>
-        </w:rPr>
-        <w:t>t</w:t>
-      </w:r>
-      <w:r>
-        <w:rPr>
-          <w:rFonts w:ascii="Arial" w:hAnsi="Arial" w:cs="Arial"/>
-          <w:sz w:val="24"/>
-          <w:szCs w:val="24"/>
-        </w:rPr>
-        <w:t xml:space="preserve"> he will be a part of the development team and learn to follow the guidance of others.</w:t>
-      </w:r>
-      <w:r>
-        <w:rPr>
-          <w:rFonts w:ascii="Arial" w:hAnsi="Arial" w:cs="Arial"/>
-          <w:sz w:val="24"/>
-          <w:szCs w:val="24"/>
-        </w:rPr>
-        <w:t xml:space="preserve"> Since this is the first sprint, there is nothing to compare.</w:t>
+        <w:t xml:space="preserve">Cooper’s strengths are that he tries to be very involved and is a great help when it comes to giving input on </w:t>
+      </w:r>
+      <w:proofErr w:type="gramStart"/>
+      <w:r>
+        <w:rPr>
+          <w:rFonts w:ascii="Arial" w:hAnsi="Arial" w:cs="Arial"/>
+          <w:sz w:val="24"/>
+          <w:szCs w:val="24"/>
+        </w:rPr>
+        <w:t>other</w:t>
+      </w:r>
+      <w:proofErr w:type="gramEnd"/>
+      <w:r>
+        <w:rPr>
+          <w:rFonts w:ascii="Arial" w:hAnsi="Arial" w:cs="Arial"/>
+          <w:sz w:val="24"/>
+          <w:szCs w:val="24"/>
+        </w:rPr>
+        <w:t xml:space="preserve"> member’s work if they ask for it. He is very experienced with Unity which has been very helpful in setting up the project environment. As for improvement, he might need to share his knowledge of Unity a bit more in order to help other group members get a start on their user stories. He could also get to know </w:t>
+      </w:r>
+      <w:proofErr w:type="spellStart"/>
+      <w:r>
+        <w:rPr>
+          <w:rFonts w:ascii="Arial" w:hAnsi="Arial" w:cs="Arial"/>
+          <w:sz w:val="24"/>
+          <w:szCs w:val="24"/>
+        </w:rPr>
+        <w:t>Github</w:t>
+      </w:r>
+      <w:proofErr w:type="spellEnd"/>
+      <w:r>
+        <w:rPr>
+          <w:rFonts w:ascii="Arial" w:hAnsi="Arial" w:cs="Arial"/>
+          <w:sz w:val="24"/>
+          <w:szCs w:val="24"/>
+        </w:rPr>
+        <w:t xml:space="preserve"> a bit more since he has trouble with understanding how some of the features function.</w:t>
       </w:r>
     </w:p>
     <w:sectPr>
@@ -5259,6 +5311,7 @@
     <w:lsdException w:name="HTML Sample" w:semiHidden="1" w:unhideWhenUsed="1"/>
     <w:lsdException w:name="HTML Typewriter" w:semiHidden="1" w:unhideWhenUsed="1"/>
     <w:lsdException w:name="HTML Variable" w:semiHidden="1" w:unhideWhenUsed="1"/>
+    <w:lsdException w:name="Normal Table" w:semiHidden="1" w:unhideWhenUsed="1"/>
     <w:lsdException w:name="annotation subject" w:semiHidden="1" w:unhideWhenUsed="1"/>
     <w:lsdException w:name="No List" w:semiHidden="1" w:unhideWhenUsed="1"/>
     <w:lsdException w:name="Outline List 1" w:semiHidden="1" w:unhideWhenUsed="1"/>
@@ -5305,8 +5358,10 @@
     <w:lsdException w:name="Table Subtle 2" w:semiHidden="1" w:unhideWhenUsed="1"/>
     <w:lsdException w:name="Table Web 1" w:semiHidden="1" w:unhideWhenUsed="1"/>
     <w:lsdException w:name="Table Web 2" w:semiHidden="1" w:unhideWhenUsed="1"/>
+    <w:lsdException w:name="Table Web 3" w:semiHidden="1" w:unhideWhenUsed="1"/>
     <w:lsdException w:name="Balloon Text" w:semiHidden="1" w:unhideWhenUsed="1"/>
     <w:lsdException w:name="Table Grid" w:uiPriority="39"/>
+    <w:lsdException w:name="Table Theme" w:semiHidden="1" w:unhideWhenUsed="1"/>
     <w:lsdException w:name="Placeholder Text" w:semiHidden="1"/>
     <w:lsdException w:name="No Spacing" w:uiPriority="1" w:qFormat="1"/>
     <w:lsdException w:name="Light Shading" w:uiPriority="60"/>

</xml_diff>

<commit_message>
Update Team Report doc.
</commit_message>
<xml_diff>
--- a/Documents/Deliverable drafts_&_templates/Deliverable 1/SixGuys_Deliverable_1_TeamMemberReport_1.docx
+++ b/Documents/Deliverable drafts_&_templates/Deliverable 1/SixGuys_Deliverable_1_TeamMemberReport_1.docx
@@ -2931,6 +2931,86 @@
         <w:jc w:val="left"/>
         <w:rPr>
           <w:rFonts w:ascii="Arial" w:hAnsi="Arial" w:cs="Arial" w:eastAsia="Arial"/>
+          <w:b/>
+          <w:color w:val="auto"/>
+          <w:spacing w:val="0"/>
+          <w:position w:val="0"/>
+          <w:sz w:val="24"/>
+          <w:shd w:fill="auto" w:val="clear"/>
+        </w:rPr>
+      </w:pPr>
+    </w:p>
+    <w:p>
+      <w:pPr>
+        <w:spacing w:before="0" w:after="160" w:line="259"/>
+        <w:ind w:right="0" w:left="0" w:firstLine="0"/>
+        <w:jc w:val="left"/>
+        <w:rPr>
+          <w:rFonts w:ascii="Arial" w:hAnsi="Arial" w:cs="Arial" w:eastAsia="Arial"/>
+          <w:b/>
+          <w:color w:val="auto"/>
+          <w:spacing w:val="0"/>
+          <w:position w:val="0"/>
+          <w:sz w:val="24"/>
+          <w:shd w:fill="auto" w:val="clear"/>
+        </w:rPr>
+      </w:pPr>
+    </w:p>
+    <w:p>
+      <w:pPr>
+        <w:spacing w:before="0" w:after="160" w:line="259"/>
+        <w:ind w:right="0" w:left="0" w:firstLine="0"/>
+        <w:jc w:val="left"/>
+        <w:rPr>
+          <w:rFonts w:ascii="Arial" w:hAnsi="Arial" w:cs="Arial" w:eastAsia="Arial"/>
+          <w:b/>
+          <w:color w:val="auto"/>
+          <w:spacing w:val="0"/>
+          <w:position w:val="0"/>
+          <w:sz w:val="24"/>
+          <w:shd w:fill="auto" w:val="clear"/>
+        </w:rPr>
+      </w:pPr>
+    </w:p>
+    <w:p>
+      <w:pPr>
+        <w:spacing w:before="0" w:after="160" w:line="259"/>
+        <w:ind w:right="0" w:left="0" w:firstLine="0"/>
+        <w:jc w:val="left"/>
+        <w:rPr>
+          <w:rFonts w:ascii="Arial" w:hAnsi="Arial" w:cs="Arial" w:eastAsia="Arial"/>
+          <w:b/>
+          <w:color w:val="auto"/>
+          <w:spacing w:val="0"/>
+          <w:position w:val="0"/>
+          <w:sz w:val="24"/>
+          <w:shd w:fill="auto" w:val="clear"/>
+        </w:rPr>
+      </w:pPr>
+    </w:p>
+    <w:p>
+      <w:pPr>
+        <w:spacing w:before="0" w:after="160" w:line="259"/>
+        <w:ind w:right="0" w:left="0" w:firstLine="0"/>
+        <w:jc w:val="left"/>
+        <w:rPr>
+          <w:rFonts w:ascii="Arial" w:hAnsi="Arial" w:cs="Arial" w:eastAsia="Arial"/>
+          <w:b/>
+          <w:color w:val="auto"/>
+          <w:spacing w:val="0"/>
+          <w:position w:val="0"/>
+          <w:sz w:val="24"/>
+          <w:shd w:fill="auto" w:val="clear"/>
+        </w:rPr>
+      </w:pPr>
+    </w:p>
+    <w:p>
+      <w:pPr>
+        <w:spacing w:before="0" w:after="160" w:line="259"/>
+        <w:ind w:right="0" w:left="0" w:firstLine="0"/>
+        <w:jc w:val="left"/>
+        <w:rPr>
+          <w:rFonts w:ascii="Arial" w:hAnsi="Arial" w:cs="Arial" w:eastAsia="Arial"/>
           <w:color w:val="auto"/>
           <w:spacing w:val="0"/>
           <w:position w:val="0"/>
@@ -3624,7 +3704,7 @@
           <w:shd w:fill="auto" w:val="clear"/>
         </w:rPr>
         <w:tab/>
-        <w:t xml:space="preserve">David is a little weak with Unity, but he does a decent job with documentation. He is improving with his coding with C# as well as working with the Unity game engine. He seems to like to take charge but should work on following others. For the next sprint he will be a part of the development team and learn to follow the guidance of others. Since this is the first sprint, there is nothing to compare.</w:t>
+        <w:t xml:space="preserve">David is a little weak with Unity, but he does a decent job with documentation. He is improving with his coding with C# as well as working with the Unity game engine. He seems to like to take charge but should work on giving other group members time to complete something. For the next sprint he will be a part of the development team and learn to follow the guidance of others. Since this is the first sprint, there is nothing to compare.</w:t>
       </w:r>
     </w:p>
     <w:p>
@@ -3650,7 +3730,33 @@
           <w:sz w:val="24"/>
           <w:shd w:fill="auto" w:val="clear"/>
         </w:rPr>
-        <w:t xml:space="preserve">Cooper’s strengths are that he tries to be very involved and is a great help when it comes to giving input on other member’s work if they ask for it. He is very experienced with Unity which has been very helpful in setting up the project environment. As for improvement, he might need to share his knowledge of Unity a bit more in order to help other group members get a start on their user stories. He could also get to know Github a bit more since he has trouble with understanding how some of the features function</w:t>
+        <w:t xml:space="preserve">Cooper’s strengths are that he tries to be very involved and is a great help when it comes to giving input on another member’s work if they ask for it. He is very experienced with Unity which has been very helpful in setting up the project environment. As for improvement, he might need to share his knowledge of Unity a bit more in order to help other group members get a start on their user stories. He could also get to know Github a bit more since he has trouble with understanding how some of the features function.</w:t>
+      </w:r>
+    </w:p>
+    <w:p>
+      <w:pPr>
+        <w:spacing w:before="0" w:after="160" w:line="259"/>
+        <w:ind w:right="0" w:left="0" w:firstLine="720"/>
+        <w:jc w:val="left"/>
+        <w:rPr>
+          <w:rFonts w:ascii="Arial" w:hAnsi="Arial" w:cs="Arial" w:eastAsia="Arial"/>
+          <w:color w:val="auto"/>
+          <w:spacing w:val="0"/>
+          <w:position w:val="0"/>
+          <w:sz w:val="24"/>
+          <w:shd w:fill="auto" w:val="clear"/>
+        </w:rPr>
+      </w:pPr>
+      <w:r>
+        <w:rPr>
+          <w:rFonts w:ascii="Arial" w:hAnsi="Arial" w:cs="Arial" w:eastAsia="Arial"/>
+          <w:color w:val="auto"/>
+          <w:spacing w:val="0"/>
+          <w:position w:val="0"/>
+          <w:sz w:val="24"/>
+          <w:shd w:fill="auto" w:val="clear"/>
+        </w:rPr>
+        <w:t xml:space="preserve">Michael Rumohr’s strengths are getting work done early so that we can all collaborate on it well before the due date. He is very experienced with documentation which is extremely helpful for this class as it is very document heavy. For the next sprint he will continue to work on the environment regarding level design. For improvements, he can do some self-study with the Unity game engine as well as get more comfortable with coding in C#. Since this is the first sprint, there is nothing to compare.</w:t>
       </w:r>
     </w:p>
     <w:p>

</xml_diff>

<commit_message>
filled out team member report strength/weakness for team member
</commit_message>
<xml_diff>
--- a/Documents/Deliverable drafts_&_templates/Deliverable 1/SixGuys_Deliverable_1_TeamMemberReport_1.docx
+++ b/Documents/Deliverable drafts_&_templates/Deliverable 1/SixGuys_Deliverable_1_TeamMemberReport_1.docx
@@ -323,14 +323,7 @@
           <w:rFonts w:ascii="Arial" w:eastAsia="Arial" w:hAnsi="Arial" w:cs="Arial"/>
           <w:sz w:val="24"/>
         </w:rPr>
-        <w:t>Allowing other group members to talk</w:t>
-      </w:r>
-      <w:r>
-        <w:rPr>
-          <w:rFonts w:ascii="Arial" w:eastAsia="Arial" w:hAnsi="Arial" w:cs="Arial"/>
-          <w:sz w:val="24"/>
-        </w:rPr>
-        <w:t xml:space="preserve"> during a presentation</w:t>
+        <w:t>Allowing other group members to talk during a presentation</w:t>
       </w:r>
     </w:p>
     <w:p>
@@ -478,15 +471,7 @@
           <w:b/>
           <w:sz w:val="24"/>
         </w:rPr>
-        <w:t>Contri</w:t>
-      </w:r>
-      <w:r>
-        <w:rPr>
-          <w:rFonts w:ascii="Arial" w:eastAsia="Arial" w:hAnsi="Arial" w:cs="Arial"/>
-          <w:b/>
-          <w:sz w:val="24"/>
-        </w:rPr>
-        <w:t>bution Percentage:</w:t>
+        <w:t>Contribution Percentage:</w:t>
       </w:r>
     </w:p>
     <w:p>
@@ -831,14 +816,7 @@
           <w:rFonts w:ascii="Arial" w:eastAsia="Arial" w:hAnsi="Arial" w:cs="Arial"/>
           <w:sz w:val="24"/>
         </w:rPr>
-        <w:t xml:space="preserve">Fixed Unity set </w:t>
-      </w:r>
-      <w:r>
-        <w:rPr>
-          <w:rFonts w:ascii="Arial" w:eastAsia="Arial" w:hAnsi="Arial" w:cs="Arial"/>
-          <w:sz w:val="24"/>
-        </w:rPr>
-        <w:t>up issue by purchasing an SSD to expand the storage capacity on my laptop to install Unity</w:t>
+        <w:t>Fixed Unity set up issue by purchasing an SSD to expand the storage capacity on my laptop to install Unity</w:t>
       </w:r>
     </w:p>
     <w:p>
@@ -859,14 +837,7 @@
           <w:rFonts w:ascii="Arial" w:eastAsia="Arial" w:hAnsi="Arial" w:cs="Arial"/>
           <w:sz w:val="24"/>
         </w:rPr>
-        <w:t>Did lots of research on character animations, including animations in Unity.  While I was not able to close out the animations ticket this sprint, I have gathered th</w:t>
-      </w:r>
-      <w:r>
-        <w:rPr>
-          <w:rFonts w:ascii="Arial" w:eastAsia="Arial" w:hAnsi="Arial" w:cs="Arial"/>
-          <w:sz w:val="24"/>
-        </w:rPr>
-        <w:t>e background information I needed to be able to complete it next sprint.</w:t>
+        <w:t>Did lots of research on character animations, including animations in Unity.  While I was not able to close out the animations ticket this sprint, I have gathered the background information I needed to be able to complete it next sprint.</w:t>
       </w:r>
     </w:p>
     <w:p>
@@ -1181,14 +1152,7 @@
           <w:rFonts w:ascii="Arial" w:eastAsia="Arial" w:hAnsi="Arial" w:cs="Arial"/>
           <w:sz w:val="24"/>
         </w:rPr>
-        <w:t>Understanding the Unity game engine and creating background environments and</w:t>
-      </w:r>
-      <w:r>
-        <w:rPr>
-          <w:rFonts w:ascii="Arial" w:eastAsia="Arial" w:hAnsi="Arial" w:cs="Arial"/>
-          <w:sz w:val="24"/>
-        </w:rPr>
-        <w:t xml:space="preserve"> getting them to work in our group’s folder</w:t>
+        <w:t>Understanding the Unity game engine and creating background environments and getting them to work in our group’s folder</w:t>
       </w:r>
     </w:p>
     <w:p>
@@ -1285,24 +1249,8 @@
           <w:rFonts w:ascii="Arial" w:eastAsia="Arial" w:hAnsi="Arial" w:cs="Arial"/>
           <w:sz w:val="24"/>
         </w:rPr>
-        <w:t xml:space="preserve">A </w:t>
-      </w:r>
-      <w:r>
-        <w:rPr>
-          <w:rFonts w:ascii="Arial" w:eastAsia="Arial" w:hAnsi="Arial" w:cs="Arial"/>
-          <w:sz w:val="24"/>
-        </w:rPr>
-        <w:t>work in progr</w:t>
-      </w:r>
-      <w:r>
-        <w:rPr>
-          <w:rFonts w:ascii="Arial" w:eastAsia="Arial" w:hAnsi="Arial" w:cs="Arial"/>
-          <w:sz w:val="24"/>
-        </w:rPr>
-        <w:t>ess but this project should help my overall C# skill level</w:t>
-      </w:r>
-      <w:bookmarkStart w:id="0" w:name="_GoBack"/>
-      <w:bookmarkEnd w:id="0"/>
+        <w:t>A work in progress but this project should help my overall C# skill level</w:t>
+      </w:r>
     </w:p>
     <w:p>
       <w:pPr>
@@ -1910,14 +1858,7 @@
           <w:rFonts w:ascii="Arial" w:eastAsia="Arial" w:hAnsi="Arial" w:cs="Arial"/>
           <w:sz w:val="24"/>
         </w:rPr>
-        <w:t>Created a charact</w:t>
-      </w:r>
-      <w:r>
-        <w:rPr>
-          <w:rFonts w:ascii="Arial" w:eastAsia="Arial" w:hAnsi="Arial" w:cs="Arial"/>
-          <w:sz w:val="24"/>
-        </w:rPr>
-        <w:t>er controller prototype</w:t>
+        <w:t>Created a character controller prototype</w:t>
       </w:r>
     </w:p>
     <w:p>
@@ -2072,14 +2013,7 @@
           <w:rFonts w:ascii="Arial" w:eastAsia="Arial" w:hAnsi="Arial" w:cs="Arial"/>
           <w:sz w:val="24"/>
         </w:rPr>
-        <w:t xml:space="preserve">A satisfactory </w:t>
-      </w:r>
-      <w:r>
-        <w:rPr>
-          <w:rFonts w:ascii="Arial" w:eastAsia="Arial" w:hAnsi="Arial" w:cs="Arial"/>
-          <w:sz w:val="24"/>
-        </w:rPr>
-        <w:t xml:space="preserve">way to use Unity with </w:t>
+        <w:t xml:space="preserve">A satisfactory way to use Unity with </w:t>
       </w:r>
       <w:proofErr w:type="spellStart"/>
       <w:r>
@@ -2177,15 +2111,7 @@
           <w:b/>
           <w:sz w:val="24"/>
         </w:rPr>
-        <w:t>C</w:t>
-      </w:r>
-      <w:r>
-        <w:rPr>
-          <w:rFonts w:ascii="Arial" w:eastAsia="Arial" w:hAnsi="Arial" w:cs="Arial"/>
-          <w:b/>
-          <w:sz w:val="24"/>
-        </w:rPr>
-        <w:t xml:space="preserve">ontribution Percentage: </w:t>
+        <w:t xml:space="preserve">Contribution Percentage: </w:t>
       </w:r>
     </w:p>
     <w:p>
@@ -2456,14 +2382,7 @@
           <w:rFonts w:ascii="Arial" w:eastAsia="Arial" w:hAnsi="Arial" w:cs="Arial"/>
           <w:sz w:val="24"/>
         </w:rPr>
-        <w:t>Created, moved and uploaded all the user stories currently on the group</w:t>
-      </w:r>
-      <w:r>
-        <w:rPr>
-          <w:rFonts w:ascii="Arial" w:eastAsia="Arial" w:hAnsi="Arial" w:cs="Arial"/>
-          <w:sz w:val="24"/>
-        </w:rPr>
-        <w:t>s ZenHub Kanban</w:t>
+        <w:t>Created, moved and uploaded all the user stories currently on the groups ZenHub Kanban</w:t>
       </w:r>
     </w:p>
     <w:p>
@@ -2787,21 +2706,7 @@
           <w:sz w:val="24"/>
         </w:rPr>
         <w:tab/>
-        <w:t>David is a little weak with Unity, but he does a dec</w:t>
-      </w:r>
-      <w:r>
-        <w:rPr>
-          <w:rFonts w:ascii="Arial" w:eastAsia="Arial" w:hAnsi="Arial" w:cs="Arial"/>
-          <w:sz w:val="24"/>
-        </w:rPr>
-        <w:t>ent job with documentation. He is improving with his coding with C# as well as working with the Unity game engine. He seems to like to take charge but should work on giving other group members time to complete something. For the next sprint he will be a pa</w:t>
-      </w:r>
-      <w:r>
-        <w:rPr>
-          <w:rFonts w:ascii="Arial" w:eastAsia="Arial" w:hAnsi="Arial" w:cs="Arial"/>
-          <w:sz w:val="24"/>
-        </w:rPr>
-        <w:t>rt of the development team and learn to follow the guidance of others. Since this is the first sprint, there is nothing to compare.</w:t>
+        <w:t>David is a little weak with Unity, but he does a decent job with documentation. He is improving with his coding with C# as well as working with the Unity game engine. He seems to like to take charge but should work on giving other group members time to complete something. For the next sprint he will be a part of the development team and learn to follow the guidance of others. Since this is the first sprint, there is nothing to compare.</w:t>
       </w:r>
     </w:p>
     <w:p>
@@ -2817,21 +2722,7 @@
           <w:rFonts w:ascii="Arial" w:eastAsia="Arial" w:hAnsi="Arial" w:cs="Arial"/>
           <w:sz w:val="24"/>
         </w:rPr>
-        <w:t>Cooper’s strengths are that he tries to be very involved and is a great help when it comes to giving input on another member</w:t>
-      </w:r>
-      <w:r>
-        <w:rPr>
-          <w:rFonts w:ascii="Arial" w:eastAsia="Arial" w:hAnsi="Arial" w:cs="Arial"/>
-          <w:sz w:val="24"/>
-        </w:rPr>
-        <w:t>’s work if they ask for it. He is very experienced with Unity which has been very helpful in setting up the project environment. As for improvement, he might need to share his knowledge of Unity a bit more in order to help other group members get a start o</w:t>
-      </w:r>
-      <w:r>
-        <w:rPr>
-          <w:rFonts w:ascii="Arial" w:eastAsia="Arial" w:hAnsi="Arial" w:cs="Arial"/>
-          <w:sz w:val="24"/>
-        </w:rPr>
-        <w:t xml:space="preserve">n their user stories. He could also get to know </w:t>
+        <w:t xml:space="preserve">Cooper’s strengths are that he tries to be very involved and is a great help when it comes to giving input on another member’s work if they ask for it. He is very experienced with Unity which has been very helpful in setting up the project environment. As for improvement, he might need to share his knowledge of Unity a bit more in order to help other group members get a start on their user stories. He could also get to know </w:t>
       </w:r>
       <w:proofErr w:type="spellStart"/>
       <w:r>
@@ -2863,21 +2754,7 @@
           <w:rFonts w:ascii="Arial" w:eastAsia="Arial" w:hAnsi="Arial" w:cs="Arial"/>
           <w:sz w:val="24"/>
         </w:rPr>
-        <w:t>Michael Rumohr’s strengths are getting work done early so that we can all collaborate on it well before the due dat</w:t>
-      </w:r>
-      <w:r>
-        <w:rPr>
-          <w:rFonts w:ascii="Arial" w:eastAsia="Arial" w:hAnsi="Arial" w:cs="Arial"/>
-          <w:sz w:val="24"/>
-        </w:rPr>
-        <w:t>e. He is very experienced with documentation which is extremely helpful for this class as it is very document heavy. For the next sprint he will continue to work on the environment regarding level design. For improvements, he can do some self-study with th</w:t>
-      </w:r>
-      <w:r>
-        <w:rPr>
-          <w:rFonts w:ascii="Arial" w:eastAsia="Arial" w:hAnsi="Arial" w:cs="Arial"/>
-          <w:sz w:val="24"/>
-        </w:rPr>
-        <w:t>e Unity game engine as well as get more comfortable with coding in C#. Since this is the first sprint, there is nothing to compare.</w:t>
+        <w:t>Michael Rumohr’s strengths are getting work done early so that we can all collaborate on it well before the due date. He is very experienced with documentation which is extremely helpful for this class as it is very document heavy. For the next sprint he will continue to work on the environment regarding level design. For improvements, he can do some self-study with the Unity game engine as well as get more comfortable with coding in C#. Since this is the first sprint, there is nothing to compare.</w:t>
       </w:r>
     </w:p>
     <w:p>
@@ -2894,21 +2771,7 @@
           <w:sz w:val="24"/>
         </w:rPr>
         <w:tab/>
-        <w:t xml:space="preserve">Kevin's strengths are that he is really good at thinking of game ideas. He has very unique and creative designs which have </w:t>
-      </w:r>
-      <w:r>
-        <w:rPr>
-          <w:rFonts w:ascii="Arial" w:eastAsia="Arial" w:hAnsi="Arial" w:cs="Arial"/>
-          <w:sz w:val="24"/>
-        </w:rPr>
-        <w:t>become user stories and shaped the entire design of the project so far. He will do any task that is assigned to him, he even took on the "Shooting" User Story which is one of the harder stories. As for improvements he could try to be a little more involved</w:t>
-      </w:r>
-      <w:r>
-        <w:rPr>
-          <w:rFonts w:ascii="Arial" w:eastAsia="Arial" w:hAnsi="Arial" w:cs="Arial"/>
-          <w:sz w:val="24"/>
-        </w:rPr>
-        <w:t xml:space="preserve"> in group discussions and decisions. He should try and take initiative on some group tasks, and not just let other people assign him things so that he doesn't get assigned things he doesn't feel comfortable doing.</w:t>
+        <w:t>Kevin's strengths are that he is really good at thinking of game ideas. He has very unique and creative designs which have become user stories and shaped the entire design of the project so far. He will do any task that is assigned to him, he even took on the "Shooting" User Story which is one of the harder stories. As for improvements he could try to be a little more involved in group discussions and decisions. He should try and take initiative on some group tasks, and not just let other people assign him things so that he doesn't get assigned things he doesn't feel comfortable doing.</w:t>
       </w:r>
     </w:p>
     <w:p>
@@ -2919,6 +2782,38 @@
           <w:sz w:val="24"/>
         </w:rPr>
       </w:pPr>
+      <w:r>
+        <w:rPr>
+          <w:rFonts w:ascii="Arial" w:eastAsia="Arial" w:hAnsi="Arial" w:cs="Arial"/>
+          <w:sz w:val="24"/>
+        </w:rPr>
+        <w:t xml:space="preserve">Ethan’s strengths are he is very involved in the group work, great at taking initiative, and has been a huge asset for setting up the GitHub repository along with the </w:t>
+      </w:r>
+      <w:proofErr w:type="spellStart"/>
+      <w:r>
+        <w:rPr>
+          <w:rFonts w:ascii="Arial" w:eastAsia="Arial" w:hAnsi="Arial" w:cs="Arial"/>
+          <w:sz w:val="24"/>
+        </w:rPr>
+        <w:t>ZenHub</w:t>
+      </w:r>
+      <w:proofErr w:type="spellEnd"/>
+      <w:r>
+        <w:rPr>
+          <w:rFonts w:ascii="Arial" w:eastAsia="Arial" w:hAnsi="Arial" w:cs="Arial"/>
+          <w:sz w:val="24"/>
+        </w:rPr>
+        <w:t xml:space="preserve">.  Ethan is also a pleasure to talk to and provides useful inputs to discussions. </w:t>
+      </w:r>
+      <w:r>
+        <w:rPr>
+          <w:rFonts w:ascii="Arial" w:eastAsia="Arial" w:hAnsi="Arial" w:cs="Arial"/>
+          <w:sz w:val="24"/>
+        </w:rPr>
+        <w:t xml:space="preserve">For weakness, there’s not much to say, perhaps to help distribute the work, but overall Ethan is a very strong team member. </w:t>
+      </w:r>
+      <w:bookmarkStart w:id="0" w:name="_GoBack"/>
+      <w:bookmarkEnd w:id="0"/>
     </w:p>
     <w:sectPr>
       <w:pgSz w:w="12240" w:h="15840"/>
@@ -3878,7 +3773,7 @@
       </w:pPr>
     </w:pPrDefault>
   </w:docDefaults>
-  <w:latentStyles w:defLockedState="0" w:defUIPriority="99" w:defSemiHidden="0" w:defUnhideWhenUsed="0" w:defQFormat="0" w:count="377">
+  <w:latentStyles w:defLockedState="0" w:defUIPriority="99" w:defSemiHidden="0" w:defUnhideWhenUsed="0" w:defQFormat="0" w:count="376">
     <w:lsdException w:name="Normal" w:uiPriority="0" w:qFormat="1"/>
     <w:lsdException w:name="heading 1" w:uiPriority="9" w:qFormat="1"/>
     <w:lsdException w:name="heading 2" w:semiHidden="1" w:uiPriority="9" w:unhideWhenUsed="1" w:qFormat="1"/>
@@ -4255,7 +4150,6 @@
     <w:lsdException w:name="Hashtag" w:semiHidden="1" w:unhideWhenUsed="1"/>
     <w:lsdException w:name="Unresolved Mention" w:semiHidden="1" w:unhideWhenUsed="1"/>
     <w:lsdException w:name="Smart Link" w:semiHidden="1" w:unhideWhenUsed="1"/>
-    <w:lsdException w:name="Smart Link Error" w:semiHidden="1" w:unhideWhenUsed="1"/>
   </w:latentStyles>
   <w:style w:type="paragraph" w:default="1" w:styleId="Normal">
     <w:name w:val="Normal"/>

</xml_diff>

<commit_message>
Added Ethans peer review
</commit_message>
<xml_diff>
--- a/Documents/Deliverable drafts_&_templates/Deliverable 1/SixGuys_Deliverable_1_TeamMemberReport_1.docx
+++ b/Documents/Deliverable drafts_&_templates/Deliverable 1/SixGuys_Deliverable_1_TeamMemberReport_1.docx
@@ -2263,6 +2263,10 @@
     <w:p>
       <w:pPr>
         <w:ind w:firstLine="720"/>
+        <w:rPr>
+          <w:rFonts w:ascii="Arial" w:eastAsia="Arial" w:hAnsi="Arial" w:cs="Arial"/>
+          <w:sz w:val="24"/>
+        </w:rPr>
       </w:pPr>
       <w:r>
         <w:rPr>
@@ -2303,6 +2307,40 @@
         </w:rPr>
         <w:t xml:space="preserve"> and creative designs which have become user stories and shaped the entire design of the project so far. He will do any task that is assigned to him, he even took on the "Shooting" User Story which is one of the harder stories. As for improvements he could try to be a little more involved in group discussions and decisions. He should try and take initiative on some group tasks, and not just let other people assign him things so that he doesn't get assigned things he doesn't feel comfortable doing.</w:t>
       </w:r>
+    </w:p>
+    <w:p>
+      <w:pPr>
+        <w:ind w:firstLine="720"/>
+        <w:rPr>
+          <w:rFonts w:ascii="Arial" w:eastAsia="Arial" w:hAnsi="Arial" w:cs="Arial"/>
+          <w:sz w:val="24"/>
+        </w:rPr>
+      </w:pPr>
+      <w:r>
+        <w:rPr>
+          <w:rFonts w:ascii="Arial" w:eastAsia="Arial" w:hAnsi="Arial" w:cs="Arial"/>
+          <w:sz w:val="24"/>
+        </w:rPr>
+        <w:t xml:space="preserve">Ethan’s strengths are he is very involved in the group work, great at taking initiative, and has been a huge asset for setting up the GitHub repository along with the </w:t>
+      </w:r>
+      <w:proofErr w:type="spellStart"/>
+      <w:r>
+        <w:rPr>
+          <w:rFonts w:ascii="Arial" w:eastAsia="Arial" w:hAnsi="Arial" w:cs="Arial"/>
+          <w:sz w:val="24"/>
+        </w:rPr>
+        <w:t>ZenHub</w:t>
+      </w:r>
+      <w:proofErr w:type="spellEnd"/>
+      <w:r>
+        <w:rPr>
+          <w:rFonts w:ascii="Arial" w:eastAsia="Arial" w:hAnsi="Arial" w:cs="Arial"/>
+          <w:sz w:val="24"/>
+        </w:rPr>
+        <w:t xml:space="preserve">.  Ethan is also a pleasure to talk to and provides useful inputs to discussions. For weakness, there’s not much to say, perhaps to help distribute the work, but overall Ethan is a very strong team member. </w:t>
+      </w:r>
+    </w:p>
+    <w:p>
       <w:bookmarkStart w:id="0" w:name="_GoBack"/>
       <w:bookmarkEnd w:id="0"/>
     </w:p>
@@ -5254,7 +5292,7 @@
       </w:pPr>
     </w:pPrDefault>
   </w:docDefaults>
-  <w:latentStyles w:defLockedState="0" w:defUIPriority="99" w:defSemiHidden="0" w:defUnhideWhenUsed="0" w:defQFormat="0" w:count="377">
+  <w:latentStyles w:defLockedState="0" w:defUIPriority="99" w:defSemiHidden="0" w:defUnhideWhenUsed="0" w:defQFormat="0" w:count="376">
     <w:lsdException w:name="Normal" w:uiPriority="0" w:qFormat="1"/>
     <w:lsdException w:name="heading 1" w:uiPriority="9" w:qFormat="1"/>
     <w:lsdException w:name="heading 2" w:semiHidden="1" w:uiPriority="9" w:unhideWhenUsed="1" w:qFormat="1"/>
@@ -5631,7 +5669,6 @@
     <w:lsdException w:name="Hashtag" w:semiHidden="1" w:unhideWhenUsed="1"/>
     <w:lsdException w:name="Unresolved Mention" w:semiHidden="1" w:unhideWhenUsed="1"/>
     <w:lsdException w:name="Smart Link" w:semiHidden="1" w:unhideWhenUsed="1"/>
-    <w:lsdException w:name="Smart Link Error" w:semiHidden="1" w:unhideWhenUsed="1"/>
   </w:latentStyles>
   <w:style w:type="paragraph" w:default="1" w:styleId="Normal">
     <w:name w:val="Normal"/>

</xml_diff>